<commit_message>
fixed definition of triggerfact (ETa/ETo)
</commit_message>
<xml_diff>
--- a/GSFLOW/word_files/Input_instructions_AG.docx
+++ b/GSFLOW/word_files/Input_instructions_AG.docx
@@ -1,6 +1,6 @@
 
 <file path=word/document.xml><?xml version="1.0" encoding="utf-8"?>
-<w:document xmlns:wpc="http://schemas.microsoft.com/office/word/2010/wordprocessingCanvas" xmlns:cx="http://schemas.microsoft.com/office/drawing/2014/chartex" xmlns:cx1="http://schemas.microsoft.com/office/drawing/2015/9/8/chartex" xmlns:cx2="http://schemas.microsoft.com/office/drawing/2015/10/21/chartex" xmlns:cx3="http://schemas.microsoft.com/office/drawing/2016/5/9/chartex" xmlns:cx4="http://schemas.microsoft.com/office/drawing/2016/5/10/chartex" xmlns:cx5="http://schemas.microsoft.com/office/drawing/2016/5/11/chartex" xmlns:cx6="http://schemas.microsoft.com/office/drawing/2016/5/12/chartex" xmlns:cx7="http://schemas.microsoft.com/office/drawing/2016/5/13/chartex" xmlns:cx8="http://schemas.microsoft.com/office/drawing/2016/5/14/chartex" xmlns:mc="http://schemas.openxmlformats.org/markup-compatibility/2006" xmlns:aink="http://schemas.microsoft.com/office/drawing/2016/ink" xmlns:am3d="http://schemas.microsoft.com/office/drawing/2017/model3d" xmlns:o="urn:schemas-microsoft-com:office:office" xmlns:r="http://schemas.openxmlformats.org/officeDocument/2006/relationships" xmlns:m="http://schemas.openxmlformats.org/officeDocument/2006/math" xmlns:v="urn:schemas-microsoft-com:vml" xmlns:wp14="http://schemas.microsoft.com/office/word/2010/wordprocessingDrawing" xmlns:wp="http://schemas.openxmlformats.org/drawingml/2006/wordprocessingDrawing" xmlns:w10="urn:schemas-microsoft-com:office:word" xmlns:w="http://schemas.openxmlformats.org/wordprocessingml/2006/main" xmlns:w14="http://schemas.microsoft.com/office/word/2010/wordml" xmlns:w15="http://schemas.microsoft.com/office/word/2012/wordml" xmlns:w16cex="http://schemas.microsoft.com/office/word/2018/wordml/cex" xmlns:w16cid="http://schemas.microsoft.com/office/word/2016/wordml/cid" xmlns:w16="http://schemas.microsoft.com/office/word/2018/wordml" xmlns:w16se="http://schemas.microsoft.com/office/word/2015/wordml/symex" xmlns:wpg="http://schemas.microsoft.com/office/word/2010/wordprocessingGroup" xmlns:wpi="http://schemas.microsoft.com/office/word/2010/wordprocessingInk" xmlns:wne="http://schemas.microsoft.com/office/word/2006/wordml" xmlns:wps="http://schemas.microsoft.com/office/word/2010/wordprocessingShape" mc:Ignorable="w14 w15 w16se w16cid w16 w16cex wp14">
+<w:document xmlns:wpc="http://schemas.microsoft.com/office/word/2010/wordprocessingCanvas" xmlns:cx="http://schemas.microsoft.com/office/drawing/2014/chartex" xmlns:cx1="http://schemas.microsoft.com/office/drawing/2015/9/8/chartex" xmlns:cx2="http://schemas.microsoft.com/office/drawing/2015/10/21/chartex" xmlns:cx3="http://schemas.microsoft.com/office/drawing/2016/5/9/chartex" xmlns:cx4="http://schemas.microsoft.com/office/drawing/2016/5/10/chartex" xmlns:cx5="http://schemas.microsoft.com/office/drawing/2016/5/11/chartex" xmlns:cx6="http://schemas.microsoft.com/office/drawing/2016/5/12/chartex" xmlns:cx7="http://schemas.microsoft.com/office/drawing/2016/5/13/chartex" xmlns:cx8="http://schemas.microsoft.com/office/drawing/2016/5/14/chartex" xmlns:mc="http://schemas.openxmlformats.org/markup-compatibility/2006" xmlns:aink="http://schemas.microsoft.com/office/drawing/2016/ink" xmlns:am3d="http://schemas.microsoft.com/office/drawing/2017/model3d" xmlns:o="urn:schemas-microsoft-com:office:office" xmlns:r="http://schemas.openxmlformats.org/officeDocument/2006/relationships" xmlns:m="http://schemas.openxmlformats.org/officeDocument/2006/math" xmlns:v="urn:schemas-microsoft-com:vml" xmlns:wp14="http://schemas.microsoft.com/office/word/2010/wordprocessingDrawing" xmlns:wp="http://schemas.openxmlformats.org/drawingml/2006/wordprocessingDrawing" xmlns:w10="urn:schemas-microsoft-com:office:word" xmlns:w="http://schemas.openxmlformats.org/wordprocessingml/2006/main" xmlns:w14="http://schemas.microsoft.com/office/word/2010/wordml" xmlns:w15="http://schemas.microsoft.com/office/word/2012/wordml" xmlns:w16cex="http://schemas.microsoft.com/office/word/2018/wordml/cex" xmlns:w16cid="http://schemas.microsoft.com/office/word/2016/wordml/cid" xmlns:w16="http://schemas.microsoft.com/office/word/2018/wordml" xmlns:w16sdtdh="http://schemas.microsoft.com/office/word/2020/wordml/sdtdatahash" xmlns:w16se="http://schemas.microsoft.com/office/word/2015/wordml/symex" xmlns:wpg="http://schemas.microsoft.com/office/word/2010/wordprocessingGroup" xmlns:wpi="http://schemas.microsoft.com/office/word/2010/wordprocessingInk" xmlns:wne="http://schemas.microsoft.com/office/word/2006/wordml" xmlns:wps="http://schemas.microsoft.com/office/word/2010/wordprocessingShape" mc:Ignorable="w14 w15 w16se w16cid w16 w16cex w16sdtdh wp14">
   <w:body>
     <w:p>
       <w:pPr>
@@ -2096,23 +2096,21 @@
         </w:rPr>
         <w:tab/>
       </w:r>
-      <w:proofErr w:type="gramStart"/>
       <w:r>
         <w:rPr>
           <w:rStyle w:val="Red"/>
           <w:rFonts w:ascii="Times" w:hAnsi="Times" w:cs="Times"/>
           <w:color w:val="auto"/>
         </w:rPr>
-        <w:t>An</w:t>
-      </w:r>
-      <w:proofErr w:type="gramEnd"/>
+        <w:t xml:space="preserve">An optional </w:t>
+      </w:r>
       <w:r>
         <w:rPr>
           <w:rStyle w:val="Red"/>
           <w:rFonts w:ascii="Times" w:hAnsi="Times" w:cs="Times"/>
           <w:color w:val="auto"/>
         </w:rPr>
-        <w:t xml:space="preserve"> optional </w:t>
+        <w:t>integer</w:t>
       </w:r>
       <w:r>
         <w:rPr>
@@ -2120,6 +2118,193 @@
           <w:rFonts w:ascii="Times" w:hAnsi="Times" w:cs="Times"/>
           <w:color w:val="auto"/>
         </w:rPr>
+        <w:t xml:space="preserve"> variable. When</w:t>
+      </w:r>
+      <w:r>
+        <w:rPr>
+          <w:rStyle w:val="Red"/>
+          <w:rFonts w:ascii="Times" w:hAnsi="Times" w:cs="Times"/>
+          <w:color w:val="auto"/>
+        </w:rPr>
+        <w:t xml:space="preserve"> </w:t>
+      </w:r>
+      <w:r>
+        <w:rPr>
+          <w:rStyle w:val="Red"/>
+          <w:color w:val="auto"/>
+        </w:rPr>
+        <w:t>IRRIGATION_DIVERSION</w:t>
+      </w:r>
+      <w:r>
+        <w:rPr>
+          <w:rStyle w:val="Red"/>
+          <w:rFonts w:ascii="Times" w:hAnsi="Times" w:cs="Times"/>
+          <w:color w:val="auto"/>
+        </w:rPr>
+        <w:t xml:space="preserve"> is specified, the integer</w:t>
+      </w:r>
+      <w:r>
+        <w:rPr>
+          <w:rStyle w:val="Red"/>
+          <w:rFonts w:ascii="Times" w:hAnsi="Times" w:cs="Times"/>
+          <w:color w:val="auto"/>
+        </w:rPr>
+        <w:t xml:space="preserve"> variable </w:t>
+      </w:r>
+      <w:proofErr w:type="spellStart"/>
+      <w:r>
+        <w:rPr>
+          <w:rStyle w:val="Red"/>
+          <w:color w:val="auto"/>
+        </w:rPr>
+        <w:t>Numirrdiversions</w:t>
+      </w:r>
+      <w:proofErr w:type="spellEnd"/>
+      <w:r>
+        <w:rPr>
+          <w:rStyle w:val="Red"/>
+          <w:color w:val="auto"/>
+        </w:rPr>
+        <w:t xml:space="preserve"> </w:t>
+      </w:r>
+      <w:r>
+        <w:rPr>
+          <w:rStyle w:val="Red"/>
+          <w:rFonts w:ascii="Times" w:hAnsi="Times" w:cs="Times"/>
+          <w:color w:val="auto"/>
+        </w:rPr>
+        <w:t>also is specified</w:t>
+      </w:r>
+      <w:r>
+        <w:rPr>
+          <w:rStyle w:val="Red"/>
+          <w:rFonts w:ascii="Times" w:hAnsi="Times" w:cs="Times"/>
+          <w:color w:val="auto"/>
+        </w:rPr>
+        <w:t>.</w:t>
+      </w:r>
+      <w:r>
+        <w:rPr>
+          <w:rStyle w:val="Red"/>
+          <w:rFonts w:ascii="Times" w:hAnsi="Times" w:cs="Times"/>
+          <w:color w:val="auto"/>
+        </w:rPr>
+        <w:t xml:space="preserve"> </w:t>
+      </w:r>
+      <w:proofErr w:type="spellStart"/>
+      <w:r>
+        <w:rPr>
+          <w:rStyle w:val="Red"/>
+          <w:color w:val="auto"/>
+        </w:rPr>
+        <w:t>Numirrdiversions</w:t>
+      </w:r>
+      <w:proofErr w:type="spellEnd"/>
+      <w:r>
+        <w:rPr>
+          <w:rStyle w:val="Red"/>
+          <w:color w:val="auto"/>
+        </w:rPr>
+        <w:t xml:space="preserve"> is the maximum number of </w:t>
+      </w:r>
+      <w:r>
+        <w:rPr>
+          <w:rStyle w:val="Red"/>
+          <w:color w:val="auto"/>
+        </w:rPr>
+        <w:t>SFR</w:t>
+      </w:r>
+      <w:r>
+        <w:rPr>
+          <w:rStyle w:val="Red"/>
+          <w:color w:val="auto"/>
+        </w:rPr>
+        <w:t>2</w:t>
+      </w:r>
+      <w:r>
+        <w:rPr>
+          <w:rStyle w:val="Red"/>
+          <w:color w:val="auto"/>
+        </w:rPr>
+        <w:t xml:space="preserve"> </w:t>
+      </w:r>
+      <w:r>
+        <w:rPr>
+          <w:rStyle w:val="Red"/>
+          <w:color w:val="auto"/>
+        </w:rPr>
+        <w:t xml:space="preserve">diversion segments in any stress period that will </w:t>
+      </w:r>
+      <w:r>
+        <w:rPr>
+          <w:rStyle w:val="Red"/>
+          <w:color w:val="auto"/>
+        </w:rPr>
+        <w:t>be used for irrigation</w:t>
+      </w:r>
+      <w:r>
+        <w:rPr>
+          <w:rStyle w:val="Red"/>
+          <w:color w:val="auto"/>
+        </w:rPr>
+        <w:t>.</w:t>
+      </w:r>
+    </w:p>
+    <w:p>
+      <w:pPr>
+        <w:rPr>
+          <w:rStyle w:val="Red"/>
+          <w:color w:val="auto"/>
+        </w:rPr>
+      </w:pPr>
+    </w:p>
+    <w:p>
+      <w:pPr>
+        <w:ind w:left="2160" w:hanging="2160"/>
+        <w:rPr>
+          <w:rStyle w:val="Red"/>
+          <w:color w:val="auto"/>
+        </w:rPr>
+      </w:pPr>
+      <w:proofErr w:type="spellStart"/>
+      <w:r>
+        <w:rPr>
+          <w:rStyle w:val="Red"/>
+          <w:color w:val="auto"/>
+        </w:rPr>
+        <w:t>Maxcellsdiversion</w:t>
+      </w:r>
+      <w:proofErr w:type="spellEnd"/>
+      <w:r>
+        <w:rPr>
+          <w:rStyle w:val="Red"/>
+          <w:rFonts w:ascii="Times" w:hAnsi="Times" w:cs="Times"/>
+          <w:color w:val="auto"/>
+        </w:rPr>
+        <w:t xml:space="preserve"> </w:t>
+      </w:r>
+      <w:r>
+        <w:rPr>
+          <w:rStyle w:val="Red"/>
+          <w:rFonts w:ascii="Times" w:hAnsi="Times" w:cs="Times"/>
+          <w:color w:val="auto"/>
+        </w:rPr>
+        <w:tab/>
+      </w:r>
+      <w:r>
+        <w:rPr>
+          <w:rStyle w:val="Red"/>
+          <w:rFonts w:ascii="Times" w:hAnsi="Times" w:cs="Times"/>
+          <w:color w:val="auto"/>
+        </w:rPr>
+        <w:t xml:space="preserve">An optional </w:t>
+      </w:r>
+      <w:r>
+        <w:rPr>
+          <w:rStyle w:val="Red"/>
+          <w:rFonts w:ascii="Times" w:hAnsi="Times" w:cs="Times"/>
+          <w:color w:val="auto"/>
+        </w:rPr>
         <w:t>integer</w:t>
       </w:r>
       <w:r>
@@ -2167,12 +2352,13 @@
           <w:rStyle w:val="Red"/>
           <w:color w:val="auto"/>
         </w:rPr>
-        <w:t>Numirrdiversions</w:t>
+        <w:t>Maxcellsdiversion</w:t>
       </w:r>
       <w:proofErr w:type="spellEnd"/>
       <w:r>
         <w:rPr>
           <w:rStyle w:val="Red"/>
+          <w:rFonts w:ascii="Times" w:hAnsi="Times" w:cs="Times"/>
           <w:color w:val="auto"/>
         </w:rPr>
         <w:t xml:space="preserve"> </w:t>
@@ -2207,7 +2393,7 @@
           <w:rStyle w:val="Red"/>
           <w:color w:val="auto"/>
         </w:rPr>
-        <w:t>Numirrdiversions</w:t>
+        <w:t>Maxcellsdiversion</w:t>
       </w:r>
       <w:proofErr w:type="spellEnd"/>
       <w:r>
@@ -2215,6 +2401,346 @@
           <w:rStyle w:val="Red"/>
           <w:color w:val="auto"/>
         </w:rPr>
+        <w:t xml:space="preserve"> </w:t>
+      </w:r>
+      <w:r>
+        <w:rPr>
+          <w:rStyle w:val="Red"/>
+          <w:color w:val="auto"/>
+        </w:rPr>
+        <w:t xml:space="preserve">is the maximum number of </w:t>
+      </w:r>
+      <w:r>
+        <w:rPr>
+          <w:rStyle w:val="Red"/>
+          <w:color w:val="auto"/>
+        </w:rPr>
+        <w:t>MODFLOW</w:t>
+      </w:r>
+      <w:r>
+        <w:rPr>
+          <w:rStyle w:val="Red"/>
+          <w:color w:val="auto"/>
+        </w:rPr>
+        <w:t xml:space="preserve"> cells</w:t>
+      </w:r>
+      <w:r>
+        <w:rPr>
+          <w:rStyle w:val="Red"/>
+          <w:color w:val="auto"/>
+        </w:rPr>
+        <w:t xml:space="preserve"> or PRMS HRUs</w:t>
+      </w:r>
+      <w:r>
+        <w:rPr>
+          <w:rStyle w:val="Red"/>
+          <w:color w:val="auto"/>
+        </w:rPr>
+        <w:t xml:space="preserve"> that will receive irrigation from a single SFR</w:t>
+      </w:r>
+      <w:r>
+        <w:rPr>
+          <w:rStyle w:val="Red"/>
+          <w:color w:val="auto"/>
+        </w:rPr>
+        <w:t>2</w:t>
+      </w:r>
+      <w:r>
+        <w:rPr>
+          <w:rStyle w:val="Red"/>
+          <w:color w:val="auto"/>
+        </w:rPr>
+        <w:t xml:space="preserve"> diversion segment in any stress period.</w:t>
+      </w:r>
+    </w:p>
+    <w:p>
+      <w:pPr>
+        <w:ind w:left="2160" w:hanging="2160"/>
+        <w:rPr>
+          <w:rStyle w:val="Red"/>
+          <w:color w:val="auto"/>
+        </w:rPr>
+      </w:pPr>
+    </w:p>
+    <w:p>
+      <w:pPr>
+        <w:ind w:left="2160" w:hanging="2160"/>
+        <w:rPr>
+          <w:rStyle w:val="Red"/>
+          <w:color w:val="auto"/>
+        </w:rPr>
+      </w:pPr>
+      <w:r>
+        <w:rPr>
+          <w:rStyle w:val="Red"/>
+          <w:color w:val="auto"/>
+        </w:rPr>
+        <w:t>IRRIGATION_WELL</w:t>
+      </w:r>
+      <w:r>
+        <w:rPr>
+          <w:rStyle w:val="Red"/>
+          <w:color w:val="auto"/>
+        </w:rPr>
+        <w:tab/>
+      </w:r>
+      <w:r>
+        <w:rPr>
+          <w:rStyle w:val="Red"/>
+          <w:color w:val="auto"/>
+        </w:rPr>
+        <w:t xml:space="preserve">An optional character variable. When </w:t>
+      </w:r>
+      <w:r>
+        <w:rPr>
+          <w:rStyle w:val="Red"/>
+          <w:color w:val="auto"/>
+        </w:rPr>
+        <w:t>IRRIGATION_WELL</w:t>
+      </w:r>
+      <w:r>
+        <w:rPr>
+          <w:rStyle w:val="Red"/>
+          <w:color w:val="auto"/>
+        </w:rPr>
+        <w:t xml:space="preserve"> is specified, </w:t>
+      </w:r>
+      <w:r>
+        <w:rPr>
+          <w:rStyle w:val="Red"/>
+          <w:color w:val="auto"/>
+        </w:rPr>
+        <w:t xml:space="preserve">the option to use </w:t>
+      </w:r>
+      <w:r>
+        <w:rPr>
+          <w:rStyle w:val="Red"/>
+          <w:color w:val="auto"/>
+        </w:rPr>
+        <w:t>ground</w:t>
+      </w:r>
+      <w:r>
+        <w:rPr>
+          <w:rStyle w:val="Red"/>
+          <w:color w:val="auto"/>
+        </w:rPr>
+        <w:t>water for irrigation is activ</w:t>
+      </w:r>
+      <w:r>
+        <w:rPr>
+          <w:rStyle w:val="Red"/>
+          <w:color w:val="auto"/>
+        </w:rPr>
+        <w:t>e</w:t>
+      </w:r>
+      <w:r>
+        <w:rPr>
+          <w:rStyle w:val="Red"/>
+          <w:color w:val="auto"/>
+        </w:rPr>
+        <w:t>.</w:t>
+      </w:r>
+      <w:r>
+        <w:rPr>
+          <w:rStyle w:val="Red"/>
+          <w:color w:val="auto"/>
+        </w:rPr>
+        <w:t xml:space="preserve"> </w:t>
+      </w:r>
+      <w:r>
+        <w:rPr>
+          <w:rStyle w:val="Red"/>
+          <w:color w:val="auto"/>
+        </w:rPr>
+        <w:t xml:space="preserve"> </w:t>
+      </w:r>
+    </w:p>
+    <w:p>
+      <w:pPr>
+        <w:rPr>
+          <w:rStyle w:val="Red"/>
+          <w:color w:val="auto"/>
+        </w:rPr>
+      </w:pPr>
+    </w:p>
+    <w:p>
+      <w:pPr>
+        <w:ind w:left="2160" w:hanging="2160"/>
+        <w:rPr>
+          <w:rStyle w:val="Red"/>
+          <w:color w:val="auto"/>
+        </w:rPr>
+      </w:pPr>
+      <w:proofErr w:type="spellStart"/>
+      <w:r>
+        <w:rPr>
+          <w:rStyle w:val="Red"/>
+          <w:color w:val="auto"/>
+        </w:rPr>
+        <w:t>N</w:t>
+      </w:r>
+      <w:r>
+        <w:rPr>
+          <w:rStyle w:val="Red"/>
+          <w:color w:val="auto"/>
+        </w:rPr>
+        <w:t>umirrwells</w:t>
+      </w:r>
+      <w:proofErr w:type="spellEnd"/>
+      <w:r>
+        <w:rPr>
+          <w:rStyle w:val="Red"/>
+          <w:rFonts w:ascii="Times" w:hAnsi="Times" w:cs="Times"/>
+          <w:color w:val="auto"/>
+        </w:rPr>
+        <w:t xml:space="preserve"> </w:t>
+      </w:r>
+      <w:r>
+        <w:rPr>
+          <w:rStyle w:val="Red"/>
+          <w:rFonts w:ascii="Times" w:hAnsi="Times" w:cs="Times"/>
+          <w:color w:val="auto"/>
+        </w:rPr>
+        <w:tab/>
+      </w:r>
+      <w:r>
+        <w:rPr>
+          <w:rStyle w:val="Red"/>
+          <w:rFonts w:ascii="Times" w:hAnsi="Times" w:cs="Times"/>
+          <w:color w:val="auto"/>
+        </w:rPr>
+        <w:t xml:space="preserve">An optional </w:t>
+      </w:r>
+      <w:r>
+        <w:rPr>
+          <w:rStyle w:val="Red"/>
+          <w:rFonts w:ascii="Times" w:hAnsi="Times" w:cs="Times"/>
+          <w:color w:val="auto"/>
+        </w:rPr>
+        <w:t>integer</w:t>
+      </w:r>
+      <w:r>
+        <w:rPr>
+          <w:rStyle w:val="Red"/>
+          <w:rFonts w:ascii="Times" w:hAnsi="Times" w:cs="Times"/>
+          <w:color w:val="auto"/>
+        </w:rPr>
+        <w:t xml:space="preserve"> variable. When</w:t>
+      </w:r>
+      <w:r>
+        <w:rPr>
+          <w:rStyle w:val="Red"/>
+          <w:rFonts w:ascii="Times" w:hAnsi="Times" w:cs="Times"/>
+          <w:color w:val="auto"/>
+        </w:rPr>
+        <w:t xml:space="preserve"> </w:t>
+      </w:r>
+      <w:r>
+        <w:rPr>
+          <w:rStyle w:val="Red"/>
+          <w:color w:val="auto"/>
+        </w:rPr>
+        <w:t>IRRIGATION_WELL</w:t>
+      </w:r>
+      <w:r>
+        <w:rPr>
+          <w:rStyle w:val="Red"/>
+          <w:rFonts w:ascii="Times" w:hAnsi="Times" w:cs="Times"/>
+          <w:color w:val="auto"/>
+        </w:rPr>
+        <w:t xml:space="preserve"> is specified, the integer</w:t>
+      </w:r>
+      <w:r>
+        <w:rPr>
+          <w:rStyle w:val="Red"/>
+          <w:rFonts w:ascii="Times" w:hAnsi="Times" w:cs="Times"/>
+          <w:color w:val="auto"/>
+        </w:rPr>
+        <w:t xml:space="preserve"> variable </w:t>
+      </w:r>
+      <w:proofErr w:type="spellStart"/>
+      <w:r>
+        <w:rPr>
+          <w:rStyle w:val="Red"/>
+          <w:color w:val="auto"/>
+        </w:rPr>
+        <w:t>N</w:t>
+      </w:r>
+      <w:r>
+        <w:rPr>
+          <w:rStyle w:val="Red"/>
+          <w:color w:val="auto"/>
+        </w:rPr>
+        <w:t>umirrwell</w:t>
+      </w:r>
+      <w:r>
+        <w:rPr>
+          <w:rStyle w:val="Red"/>
+          <w:color w:val="auto"/>
+        </w:rPr>
+        <w:t>s</w:t>
+      </w:r>
+      <w:proofErr w:type="spellEnd"/>
+      <w:r>
+        <w:rPr>
+          <w:rStyle w:val="Red"/>
+          <w:rFonts w:ascii="Times" w:hAnsi="Times" w:cs="Times"/>
+          <w:color w:val="auto"/>
+        </w:rPr>
+        <w:t xml:space="preserve"> </w:t>
+      </w:r>
+      <w:r>
+        <w:rPr>
+          <w:rStyle w:val="Red"/>
+          <w:rFonts w:ascii="Times" w:hAnsi="Times" w:cs="Times"/>
+          <w:color w:val="auto"/>
+        </w:rPr>
+        <w:t>also is specified</w:t>
+      </w:r>
+      <w:r>
+        <w:rPr>
+          <w:rStyle w:val="Red"/>
+          <w:rFonts w:ascii="Times" w:hAnsi="Times" w:cs="Times"/>
+          <w:color w:val="auto"/>
+        </w:rPr>
+        <w:t>.</w:t>
+      </w:r>
+      <w:r>
+        <w:rPr>
+          <w:rStyle w:val="Red"/>
+          <w:rFonts w:ascii="Times" w:hAnsi="Times" w:cs="Times"/>
+          <w:color w:val="auto"/>
+        </w:rPr>
+        <w:t xml:space="preserve"> </w:t>
+      </w:r>
+      <w:proofErr w:type="spellStart"/>
+      <w:r>
+        <w:rPr>
+          <w:rStyle w:val="Red"/>
+          <w:color w:val="auto"/>
+        </w:rPr>
+        <w:t>N</w:t>
+      </w:r>
+      <w:r>
+        <w:rPr>
+          <w:rStyle w:val="Red"/>
+          <w:color w:val="auto"/>
+        </w:rPr>
+        <w:t>umirrwell</w:t>
+      </w:r>
+      <w:r>
+        <w:rPr>
+          <w:rStyle w:val="Red"/>
+          <w:color w:val="auto"/>
+        </w:rPr>
+        <w:t>s</w:t>
+      </w:r>
+      <w:proofErr w:type="spellEnd"/>
+      <w:r>
+        <w:rPr>
+          <w:rStyle w:val="Red"/>
+          <w:color w:val="auto"/>
+        </w:rPr>
         <w:t xml:space="preserve"> is the maximum number of </w:t>
       </w:r>
       <w:r>
@@ -2222,14 +2748,7 @@
           <w:rStyle w:val="Red"/>
           <w:color w:val="auto"/>
         </w:rPr>
-        <w:t>SFR</w:t>
-      </w:r>
-      <w:r>
-        <w:rPr>
-          <w:rStyle w:val="Red"/>
-          <w:color w:val="auto"/>
-        </w:rPr>
-        <w:t>2</w:t>
+        <w:t>AG</w:t>
       </w:r>
       <w:r>
         <w:rPr>
@@ -2243,14 +2762,74 @@
           <w:rStyle w:val="Red"/>
           <w:color w:val="auto"/>
         </w:rPr>
-        <w:t xml:space="preserve">diversion segments in any stress period that will </w:t>
-      </w:r>
-      <w:r>
-        <w:rPr>
-          <w:rStyle w:val="Red"/>
-          <w:color w:val="auto"/>
-        </w:rPr>
-        <w:t>be used for irrigation</w:t>
+        <w:t xml:space="preserve">wells in any stress period that will </w:t>
+      </w:r>
+      <w:r>
+        <w:rPr>
+          <w:rStyle w:val="Red"/>
+          <w:color w:val="auto"/>
+        </w:rPr>
+        <w:t>be used for irrigation.</w:t>
+      </w:r>
+    </w:p>
+    <w:p>
+      <w:pPr>
+        <w:ind w:left="2160" w:hanging="2160"/>
+        <w:rPr>
+          <w:rStyle w:val="Red"/>
+          <w:color w:val="auto"/>
+        </w:rPr>
+      </w:pPr>
+    </w:p>
+    <w:p>
+      <w:pPr>
+        <w:ind w:left="2160" w:hanging="2160"/>
+        <w:rPr>
+          <w:rStyle w:val="Red"/>
+          <w:color w:val="auto"/>
+        </w:rPr>
+      </w:pPr>
+      <w:r>
+        <w:rPr>
+          <w:rStyle w:val="Red"/>
+          <w:color w:val="auto"/>
+        </w:rPr>
+        <w:t>IRRIGATION_POND</w:t>
+      </w:r>
+      <w:r>
+        <w:rPr>
+          <w:rStyle w:val="Red"/>
+          <w:color w:val="auto"/>
+        </w:rPr>
+        <w:tab/>
+      </w:r>
+      <w:r>
+        <w:rPr>
+          <w:rStyle w:val="Red"/>
+          <w:color w:val="auto"/>
+        </w:rPr>
+        <w:t xml:space="preserve">An optional character variable. When </w:t>
+      </w:r>
+      <w:r>
+        <w:rPr>
+          <w:rStyle w:val="Red"/>
+          <w:color w:val="auto"/>
+        </w:rPr>
+        <w:t>IRRIGATION_POND</w:t>
+      </w:r>
+      <w:r>
+        <w:rPr>
+          <w:rStyle w:val="Red"/>
+          <w:color w:val="auto"/>
+        </w:rPr>
+        <w:t xml:space="preserve"> is specified, </w:t>
+      </w:r>
+      <w:r>
+        <w:rPr>
+          <w:rStyle w:val="Red"/>
+          <w:color w:val="auto"/>
+        </w:rPr>
+        <w:t>the option to use PRMS detention reservoirs for irrigation is active</w:t>
       </w:r>
       <w:r>
         <w:rPr>
@@ -2259,6 +2838,20 @@
         </w:rPr>
         <w:t>.</w:t>
       </w:r>
+      <w:r>
+        <w:rPr>
+          <w:rStyle w:val="Red"/>
+          <w:color w:val="auto"/>
+        </w:rPr>
+        <w:t xml:space="preserve"> </w:t>
+      </w:r>
+      <w:r>
+        <w:rPr>
+          <w:rStyle w:val="Red"/>
+          <w:color w:val="auto"/>
+        </w:rPr>
+        <w:t xml:space="preserve"> </w:t>
+      </w:r>
     </w:p>
     <w:p>
       <w:pPr>
@@ -2282,7 +2875,21 @@
           <w:rStyle w:val="Red"/>
           <w:color w:val="auto"/>
         </w:rPr>
-        <w:t>Maxcellsdiversion</w:t>
+        <w:t>N</w:t>
+      </w:r>
+      <w:r>
+        <w:rPr>
+          <w:rStyle w:val="Red"/>
+          <w:color w:val="auto"/>
+        </w:rPr>
+        <w:t>umirr</w:t>
+      </w:r>
+      <w:r>
+        <w:rPr>
+          <w:rStyle w:val="Red"/>
+          <w:color w:val="auto"/>
+        </w:rPr>
+        <w:t>ponds</w:t>
       </w:r>
       <w:proofErr w:type="spellEnd"/>
       <w:r>
@@ -2301,23 +2908,21 @@
         </w:rPr>
         <w:tab/>
       </w:r>
-      <w:proofErr w:type="gramStart"/>
       <w:r>
         <w:rPr>
           <w:rStyle w:val="Red"/>
           <w:rFonts w:ascii="Times" w:hAnsi="Times" w:cs="Times"/>
           <w:color w:val="auto"/>
         </w:rPr>
-        <w:t>An</w:t>
-      </w:r>
-      <w:proofErr w:type="gramEnd"/>
+        <w:t xml:space="preserve">An optional </w:t>
+      </w:r>
       <w:r>
         <w:rPr>
           <w:rStyle w:val="Red"/>
           <w:rFonts w:ascii="Times" w:hAnsi="Times" w:cs="Times"/>
           <w:color w:val="auto"/>
         </w:rPr>
-        <w:t xml:space="preserve"> optional </w:t>
+        <w:t>integer</w:t>
       </w:r>
       <w:r>
         <w:rPr>
@@ -2325,6 +2930,238 @@
           <w:rFonts w:ascii="Times" w:hAnsi="Times" w:cs="Times"/>
           <w:color w:val="auto"/>
         </w:rPr>
+        <w:t xml:space="preserve"> variable. When</w:t>
+      </w:r>
+      <w:r>
+        <w:rPr>
+          <w:rStyle w:val="Red"/>
+          <w:rFonts w:ascii="Times" w:hAnsi="Times" w:cs="Times"/>
+          <w:color w:val="auto"/>
+        </w:rPr>
+        <w:t xml:space="preserve"> </w:t>
+      </w:r>
+      <w:r>
+        <w:rPr>
+          <w:rStyle w:val="Red"/>
+          <w:color w:val="auto"/>
+        </w:rPr>
+        <w:t>IRRIGATION_</w:t>
+      </w:r>
+      <w:r>
+        <w:rPr>
+          <w:rStyle w:val="Red"/>
+          <w:color w:val="auto"/>
+        </w:rPr>
+        <w:t>POND</w:t>
+      </w:r>
+      <w:r>
+        <w:rPr>
+          <w:rStyle w:val="Red"/>
+          <w:rFonts w:ascii="Times" w:hAnsi="Times" w:cs="Times"/>
+          <w:color w:val="auto"/>
+        </w:rPr>
+        <w:t xml:space="preserve"> is specified, the integer</w:t>
+      </w:r>
+      <w:r>
+        <w:rPr>
+          <w:rStyle w:val="Red"/>
+          <w:rFonts w:ascii="Times" w:hAnsi="Times" w:cs="Times"/>
+          <w:color w:val="auto"/>
+        </w:rPr>
+        <w:t xml:space="preserve"> variable </w:t>
+      </w:r>
+      <w:proofErr w:type="spellStart"/>
+      <w:r>
+        <w:rPr>
+          <w:rStyle w:val="Red"/>
+          <w:color w:val="auto"/>
+        </w:rPr>
+        <w:t>N</w:t>
+      </w:r>
+      <w:r>
+        <w:rPr>
+          <w:rStyle w:val="Red"/>
+          <w:color w:val="auto"/>
+        </w:rPr>
+        <w:t>umirr</w:t>
+      </w:r>
+      <w:r>
+        <w:rPr>
+          <w:rStyle w:val="Red"/>
+          <w:color w:val="auto"/>
+        </w:rPr>
+        <w:t>ponds</w:t>
+      </w:r>
+      <w:proofErr w:type="spellEnd"/>
+      <w:r>
+        <w:rPr>
+          <w:rStyle w:val="Red"/>
+          <w:rFonts w:ascii="Times" w:hAnsi="Times" w:cs="Times"/>
+          <w:color w:val="auto"/>
+        </w:rPr>
+        <w:t xml:space="preserve"> </w:t>
+      </w:r>
+      <w:r>
+        <w:rPr>
+          <w:rStyle w:val="Red"/>
+          <w:rFonts w:ascii="Times" w:hAnsi="Times" w:cs="Times"/>
+          <w:color w:val="auto"/>
+        </w:rPr>
+        <w:t>also is specified</w:t>
+      </w:r>
+      <w:r>
+        <w:rPr>
+          <w:rStyle w:val="Red"/>
+          <w:rFonts w:ascii="Times" w:hAnsi="Times" w:cs="Times"/>
+          <w:color w:val="auto"/>
+        </w:rPr>
+        <w:t>.</w:t>
+      </w:r>
+      <w:r>
+        <w:rPr>
+          <w:rStyle w:val="Red"/>
+          <w:rFonts w:ascii="Times" w:hAnsi="Times" w:cs="Times"/>
+          <w:color w:val="auto"/>
+        </w:rPr>
+        <w:t xml:space="preserve"> </w:t>
+      </w:r>
+      <w:proofErr w:type="spellStart"/>
+      <w:r>
+        <w:rPr>
+          <w:rStyle w:val="Red"/>
+          <w:color w:val="auto"/>
+        </w:rPr>
+        <w:t>N</w:t>
+      </w:r>
+      <w:r>
+        <w:rPr>
+          <w:rStyle w:val="Red"/>
+          <w:color w:val="auto"/>
+        </w:rPr>
+        <w:t>umirr</w:t>
+      </w:r>
+      <w:r>
+        <w:rPr>
+          <w:rStyle w:val="Red"/>
+          <w:color w:val="auto"/>
+        </w:rPr>
+        <w:t>ponds</w:t>
+      </w:r>
+      <w:proofErr w:type="spellEnd"/>
+      <w:r>
+        <w:rPr>
+          <w:rStyle w:val="Red"/>
+          <w:color w:val="auto"/>
+        </w:rPr>
+        <w:t xml:space="preserve"> is the maximum number of </w:t>
+      </w:r>
+      <w:r>
+        <w:rPr>
+          <w:rStyle w:val="Red"/>
+          <w:color w:val="auto"/>
+        </w:rPr>
+        <w:t>PRMS detention reservoirs</w:t>
+      </w:r>
+      <w:r>
+        <w:rPr>
+          <w:rStyle w:val="Red"/>
+          <w:color w:val="auto"/>
+        </w:rPr>
+        <w:t xml:space="preserve"> in any stress period that will be used for irrigation.</w:t>
+      </w:r>
+    </w:p>
+    <w:p>
+      <w:pPr>
+        <w:ind w:left="2160" w:hanging="2160"/>
+        <w:rPr>
+          <w:rStyle w:val="Red"/>
+          <w:color w:val="auto"/>
+        </w:rPr>
+      </w:pPr>
+    </w:p>
+    <w:p>
+      <w:pPr>
+        <w:rPr>
+          <w:rStyle w:val="Red"/>
+          <w:color w:val="auto"/>
+        </w:rPr>
+      </w:pPr>
+    </w:p>
+    <w:p>
+      <w:pPr>
+        <w:ind w:left="2160" w:hanging="2160"/>
+        <w:rPr>
+          <w:rStyle w:val="Red"/>
+          <w:color w:val="auto"/>
+        </w:rPr>
+      </w:pPr>
+      <w:proofErr w:type="spellStart"/>
+      <w:r>
+        <w:rPr>
+          <w:rStyle w:val="Red"/>
+          <w:color w:val="auto"/>
+        </w:rPr>
+        <w:t>Max</w:t>
+      </w:r>
+      <w:r>
+        <w:rPr>
+          <w:rStyle w:val="Red"/>
+          <w:color w:val="auto"/>
+        </w:rPr>
+        <w:t>c</w:t>
+      </w:r>
+      <w:r>
+        <w:rPr>
+          <w:rStyle w:val="Red"/>
+          <w:color w:val="auto"/>
+        </w:rPr>
+        <w:t>ell</w:t>
+      </w:r>
+      <w:r>
+        <w:rPr>
+          <w:rStyle w:val="Red"/>
+          <w:color w:val="auto"/>
+        </w:rPr>
+        <w:t>s</w:t>
+      </w:r>
+      <w:r>
+        <w:rPr>
+          <w:rStyle w:val="Red"/>
+          <w:color w:val="auto"/>
+        </w:rPr>
+        <w:t>pond</w:t>
+      </w:r>
+      <w:proofErr w:type="spellEnd"/>
+      <w:r>
+        <w:rPr>
+          <w:rStyle w:val="Red"/>
+          <w:rFonts w:ascii="Times" w:hAnsi="Times" w:cs="Times"/>
+          <w:color w:val="auto"/>
+        </w:rPr>
+        <w:t xml:space="preserve"> </w:t>
+      </w:r>
+      <w:r>
+        <w:rPr>
+          <w:rStyle w:val="Red"/>
+          <w:rFonts w:ascii="Times" w:hAnsi="Times" w:cs="Times"/>
+          <w:color w:val="auto"/>
+        </w:rPr>
+        <w:tab/>
+      </w:r>
+      <w:r>
+        <w:rPr>
+          <w:rStyle w:val="Red"/>
+          <w:rFonts w:ascii="Times" w:hAnsi="Times" w:cs="Times"/>
+          <w:color w:val="auto"/>
+        </w:rPr>
+        <w:t xml:space="preserve">An optional </w:t>
+      </w:r>
+      <w:r>
+        <w:rPr>
+          <w:rStyle w:val="Red"/>
+          <w:rFonts w:ascii="Times" w:hAnsi="Times" w:cs="Times"/>
+          <w:color w:val="auto"/>
+        </w:rPr>
         <w:t>integer</w:t>
       </w:r>
       <w:r>
@@ -2348,7 +3185,14 @@
           <w:rStyle w:val="Red"/>
           <w:color w:val="auto"/>
         </w:rPr>
-        <w:t>IRRIGATION_DIVERSION</w:t>
+        <w:t>IRRIGATION_</w:t>
+      </w:r>
+      <w:r>
+        <w:rPr>
+          <w:rStyle w:val="Red"/>
+          <w:color w:val="auto"/>
+        </w:rPr>
+        <w:t>POND</w:t>
       </w:r>
       <w:r>
         <w:rPr>
@@ -2372,7 +3216,21 @@
           <w:rStyle w:val="Red"/>
           <w:color w:val="auto"/>
         </w:rPr>
-        <w:t>Maxcellsdiversion</w:t>
+        <w:t>Maxell</w:t>
+      </w:r>
+      <w:r>
+        <w:rPr>
+          <w:rStyle w:val="Red"/>
+          <w:color w:val="auto"/>
+        </w:rPr>
+        <w:t>s</w:t>
+      </w:r>
+      <w:r>
+        <w:rPr>
+          <w:rStyle w:val="Red"/>
+          <w:color w:val="auto"/>
+        </w:rPr>
+        <w:t>pond</w:t>
       </w:r>
       <w:proofErr w:type="spellEnd"/>
       <w:r>
@@ -2413,7 +3271,21 @@
           <w:rStyle w:val="Red"/>
           <w:color w:val="auto"/>
         </w:rPr>
-        <w:t>Maxcellsdiversion</w:t>
+        <w:t>Maxcell</w:t>
+      </w:r>
+      <w:r>
+        <w:rPr>
+          <w:rStyle w:val="Red"/>
+          <w:color w:val="auto"/>
+        </w:rPr>
+        <w:t>s</w:t>
+      </w:r>
+      <w:r>
+        <w:rPr>
+          <w:rStyle w:val="Red"/>
+          <w:color w:val="auto"/>
+        </w:rPr>
+        <w:t>pond</w:t>
       </w:r>
       <w:proofErr w:type="spellEnd"/>
       <w:r>
@@ -2421,6 +3293,20 @@
           <w:rStyle w:val="Red"/>
           <w:color w:val="auto"/>
         </w:rPr>
+        <w:t xml:space="preserve"> is the maximum number of </w:t>
+      </w:r>
+      <w:r>
+        <w:rPr>
+          <w:rStyle w:val="Red"/>
+          <w:color w:val="auto"/>
+        </w:rPr>
+        <w:t>PRMS HRUs</w:t>
+      </w:r>
+      <w:r>
+        <w:rPr>
+          <w:rStyle w:val="Red"/>
+          <w:color w:val="auto"/>
+        </w:rPr>
         <w:t xml:space="preserve"> </w:t>
       </w:r>
       <w:r>
@@ -2428,49 +3314,21 @@
           <w:rStyle w:val="Red"/>
           <w:color w:val="auto"/>
         </w:rPr>
-        <w:t xml:space="preserve">is the maximum number of </w:t>
-      </w:r>
-      <w:r>
-        <w:rPr>
-          <w:rStyle w:val="Red"/>
-          <w:color w:val="auto"/>
-        </w:rPr>
-        <w:t>MODFLOW</w:t>
-      </w:r>
-      <w:r>
-        <w:rPr>
-          <w:rStyle w:val="Red"/>
-          <w:color w:val="auto"/>
-        </w:rPr>
-        <w:t xml:space="preserve"> cells</w:t>
-      </w:r>
-      <w:r>
-        <w:rPr>
-          <w:rStyle w:val="Red"/>
-          <w:color w:val="auto"/>
-        </w:rPr>
-        <w:t xml:space="preserve"> or PRMS HRUs</w:t>
-      </w:r>
-      <w:r>
-        <w:rPr>
-          <w:rStyle w:val="Red"/>
-          <w:color w:val="auto"/>
-        </w:rPr>
-        <w:t xml:space="preserve"> that will receive irrigation from a single SFR</w:t>
-      </w:r>
-      <w:r>
-        <w:rPr>
-          <w:rStyle w:val="Red"/>
-          <w:color w:val="auto"/>
-        </w:rPr>
-        <w:t>2</w:t>
-      </w:r>
-      <w:r>
-        <w:rPr>
-          <w:rStyle w:val="Red"/>
-          <w:color w:val="auto"/>
-        </w:rPr>
-        <w:t xml:space="preserve"> diversion segment in any stress period.</w:t>
+        <w:t xml:space="preserve">that will receive irrigation from a single </w:t>
+      </w:r>
+      <w:r>
+        <w:rPr>
+          <w:rStyle w:val="Red"/>
+          <w:color w:val="auto"/>
+        </w:rPr>
+        <w:t>PRMS detention reservoir</w:t>
+      </w:r>
+      <w:r>
+        <w:rPr>
+          <w:rStyle w:val="Red"/>
+          <w:color w:val="auto"/>
+        </w:rPr>
+        <w:t xml:space="preserve"> in any stress period.</w:t>
       </w:r>
     </w:p>
     <w:p>
@@ -2495,7 +3353,7 @@
           <w:rStyle w:val="Red"/>
           <w:color w:val="auto"/>
         </w:rPr>
-        <w:t>IRRIGATION_WELL</w:t>
+        <w:t>SUPPLEMENTAL_WELL</w:t>
       </w:r>
       <w:r>
         <w:rPr>
@@ -2516,7 +3374,7 @@
           <w:rStyle w:val="Red"/>
           <w:color w:val="auto"/>
         </w:rPr>
-        <w:t>IRRIGATION_WELL</w:t>
+        <w:t>SUPPLEMENTAL_WELL</w:t>
       </w:r>
       <w:r>
         <w:rPr>
@@ -2530,35 +3388,28 @@
           <w:rStyle w:val="Red"/>
           <w:color w:val="auto"/>
         </w:rPr>
-        <w:t xml:space="preserve">the option to use </w:t>
-      </w:r>
-      <w:r>
-        <w:rPr>
-          <w:rStyle w:val="Red"/>
-          <w:color w:val="auto"/>
-        </w:rPr>
-        <w:t>ground</w:t>
-      </w:r>
-      <w:r>
-        <w:rPr>
-          <w:rStyle w:val="Red"/>
-          <w:color w:val="auto"/>
-        </w:rPr>
-        <w:t>water for irrigation is activ</w:t>
-      </w:r>
-      <w:r>
-        <w:rPr>
-          <w:rStyle w:val="Red"/>
-          <w:color w:val="auto"/>
-        </w:rPr>
-        <w:t>e</w:t>
-      </w:r>
-      <w:r>
-        <w:rPr>
-          <w:rStyle w:val="Red"/>
-          <w:color w:val="auto"/>
-        </w:rPr>
-        <w:t>.</w:t>
+        <w:t xml:space="preserve">the option </w:t>
+      </w:r>
+      <w:r>
+        <w:rPr>
+          <w:rStyle w:val="Red"/>
+          <w:color w:val="auto"/>
+        </w:rPr>
+        <w:t xml:space="preserve">to simulate </w:t>
+      </w:r>
+      <w:r>
+        <w:rPr>
+          <w:rStyle w:val="Red"/>
+          <w:color w:val="auto"/>
+        </w:rPr>
+        <w:t>supplement</w:t>
+      </w:r>
+      <w:r>
+        <w:rPr>
+          <w:rStyle w:val="Red"/>
+          <w:color w:val="auto"/>
+        </w:rPr>
+        <w:t>al</w:t>
       </w:r>
       <w:r>
         <w:rPr>
@@ -2572,8 +3423,64 @@
           <w:rStyle w:val="Red"/>
           <w:color w:val="auto"/>
         </w:rPr>
+        <w:t xml:space="preserve">groundwater for irrigation is active. The </w:t>
+      </w:r>
+      <w:r>
+        <w:rPr>
+          <w:rStyle w:val="Red"/>
+          <w:color w:val="auto"/>
+        </w:rPr>
+        <w:t>AG</w:t>
+      </w:r>
+      <w:r>
+        <w:rPr>
+          <w:rStyle w:val="Red"/>
+          <w:color w:val="auto"/>
+        </w:rPr>
         <w:t xml:space="preserve"> </w:t>
       </w:r>
+      <w:r>
+        <w:rPr>
+          <w:rStyle w:val="Red"/>
+          <w:color w:val="auto"/>
+        </w:rPr>
+        <w:t xml:space="preserve">Package </w:t>
+      </w:r>
+      <w:r>
+        <w:rPr>
+          <w:rStyle w:val="Red"/>
+          <w:color w:val="auto"/>
+        </w:rPr>
+        <w:t xml:space="preserve">calculates supplemental GW pumping using the difference between the irrigation demand and </w:t>
+      </w:r>
+      <w:r>
+        <w:rPr>
+          <w:rStyle w:val="Red"/>
+          <w:color w:val="auto"/>
+        </w:rPr>
+        <w:t xml:space="preserve">the </w:t>
+      </w:r>
+      <w:r>
+        <w:rPr>
+          <w:rStyle w:val="Red"/>
+          <w:color w:val="auto"/>
+        </w:rPr>
+        <w:t xml:space="preserve">surface water diversion. </w:t>
+      </w:r>
+      <w:r>
+        <w:rPr>
+          <w:rStyle w:val="Red"/>
+          <w:color w:val="auto"/>
+        </w:rPr>
+        <w:t xml:space="preserve"> </w:t>
+      </w:r>
+      <w:r>
+        <w:rPr>
+          <w:rStyle w:val="Red"/>
+          <w:color w:val="auto"/>
+        </w:rPr>
+        <w:t xml:space="preserve"> </w:t>
+      </w:r>
     </w:p>
     <w:p>
       <w:pPr>
@@ -2604,7 +3511,14 @@
           <w:rStyle w:val="Red"/>
           <w:color w:val="auto"/>
         </w:rPr>
-        <w:t>umirrwells</w:t>
+        <w:t>umsupwell</w:t>
+      </w:r>
+      <w:r>
+        <w:rPr>
+          <w:rStyle w:val="Red"/>
+          <w:color w:val="auto"/>
+        </w:rPr>
+        <w:t>s</w:t>
       </w:r>
       <w:proofErr w:type="spellEnd"/>
       <w:r>
@@ -2623,987 +3537,13 @@
         </w:rPr>
         <w:tab/>
       </w:r>
-      <w:proofErr w:type="gramStart"/>
       <w:r>
         <w:rPr>
           <w:rStyle w:val="Red"/>
           <w:rFonts w:ascii="Times" w:hAnsi="Times" w:cs="Times"/>
           <w:color w:val="auto"/>
         </w:rPr>
-        <w:t>An</w:t>
-      </w:r>
-      <w:proofErr w:type="gramEnd"/>
-      <w:r>
-        <w:rPr>
-          <w:rStyle w:val="Red"/>
-          <w:rFonts w:ascii="Times" w:hAnsi="Times" w:cs="Times"/>
-          <w:color w:val="auto"/>
-        </w:rPr>
-        <w:t xml:space="preserve"> optional </w:t>
-      </w:r>
-      <w:r>
-        <w:rPr>
-          <w:rStyle w:val="Red"/>
-          <w:rFonts w:ascii="Times" w:hAnsi="Times" w:cs="Times"/>
-          <w:color w:val="auto"/>
-        </w:rPr>
-        <w:t>integer</w:t>
-      </w:r>
-      <w:r>
-        <w:rPr>
-          <w:rStyle w:val="Red"/>
-          <w:rFonts w:ascii="Times" w:hAnsi="Times" w:cs="Times"/>
-          <w:color w:val="auto"/>
-        </w:rPr>
-        <w:t xml:space="preserve"> variable. When</w:t>
-      </w:r>
-      <w:r>
-        <w:rPr>
-          <w:rStyle w:val="Red"/>
-          <w:rFonts w:ascii="Times" w:hAnsi="Times" w:cs="Times"/>
-          <w:color w:val="auto"/>
-        </w:rPr>
-        <w:t xml:space="preserve"> </w:t>
-      </w:r>
-      <w:r>
-        <w:rPr>
-          <w:rStyle w:val="Red"/>
-          <w:color w:val="auto"/>
-        </w:rPr>
-        <w:t>IRRIGATION_WELL</w:t>
-      </w:r>
-      <w:r>
-        <w:rPr>
-          <w:rStyle w:val="Red"/>
-          <w:rFonts w:ascii="Times" w:hAnsi="Times" w:cs="Times"/>
-          <w:color w:val="auto"/>
-        </w:rPr>
-        <w:t xml:space="preserve"> is specified, the integer</w:t>
-      </w:r>
-      <w:r>
-        <w:rPr>
-          <w:rStyle w:val="Red"/>
-          <w:rFonts w:ascii="Times" w:hAnsi="Times" w:cs="Times"/>
-          <w:color w:val="auto"/>
-        </w:rPr>
-        <w:t xml:space="preserve"> variable </w:t>
-      </w:r>
-      <w:proofErr w:type="spellStart"/>
-      <w:r>
-        <w:rPr>
-          <w:rStyle w:val="Red"/>
-          <w:color w:val="auto"/>
-        </w:rPr>
-        <w:t>N</w:t>
-      </w:r>
-      <w:r>
-        <w:rPr>
-          <w:rStyle w:val="Red"/>
-          <w:color w:val="auto"/>
-        </w:rPr>
-        <w:t>umirrwell</w:t>
-      </w:r>
-      <w:r>
-        <w:rPr>
-          <w:rStyle w:val="Red"/>
-          <w:color w:val="auto"/>
-        </w:rPr>
-        <w:t>s</w:t>
-      </w:r>
-      <w:proofErr w:type="spellEnd"/>
-      <w:r>
-        <w:rPr>
-          <w:rStyle w:val="Red"/>
-          <w:rFonts w:ascii="Times" w:hAnsi="Times" w:cs="Times"/>
-          <w:color w:val="auto"/>
-        </w:rPr>
-        <w:t xml:space="preserve"> </w:t>
-      </w:r>
-      <w:r>
-        <w:rPr>
-          <w:rStyle w:val="Red"/>
-          <w:rFonts w:ascii="Times" w:hAnsi="Times" w:cs="Times"/>
-          <w:color w:val="auto"/>
-        </w:rPr>
-        <w:t>also is specified</w:t>
-      </w:r>
-      <w:r>
-        <w:rPr>
-          <w:rStyle w:val="Red"/>
-          <w:rFonts w:ascii="Times" w:hAnsi="Times" w:cs="Times"/>
-          <w:color w:val="auto"/>
-        </w:rPr>
-        <w:t>.</w:t>
-      </w:r>
-      <w:r>
-        <w:rPr>
-          <w:rStyle w:val="Red"/>
-          <w:rFonts w:ascii="Times" w:hAnsi="Times" w:cs="Times"/>
-          <w:color w:val="auto"/>
-        </w:rPr>
-        <w:t xml:space="preserve"> </w:t>
-      </w:r>
-      <w:proofErr w:type="spellStart"/>
-      <w:r>
-        <w:rPr>
-          <w:rStyle w:val="Red"/>
-          <w:color w:val="auto"/>
-        </w:rPr>
-        <w:t>N</w:t>
-      </w:r>
-      <w:r>
-        <w:rPr>
-          <w:rStyle w:val="Red"/>
-          <w:color w:val="auto"/>
-        </w:rPr>
-        <w:t>umirrwell</w:t>
-      </w:r>
-      <w:r>
-        <w:rPr>
-          <w:rStyle w:val="Red"/>
-          <w:color w:val="auto"/>
-        </w:rPr>
-        <w:t>s</w:t>
-      </w:r>
-      <w:proofErr w:type="spellEnd"/>
-      <w:r>
-        <w:rPr>
-          <w:rStyle w:val="Red"/>
-          <w:color w:val="auto"/>
-        </w:rPr>
-        <w:t xml:space="preserve"> is the maximum number of </w:t>
-      </w:r>
-      <w:r>
-        <w:rPr>
-          <w:rStyle w:val="Red"/>
-          <w:color w:val="auto"/>
-        </w:rPr>
-        <w:t>AG</w:t>
-      </w:r>
-      <w:r>
-        <w:rPr>
-          <w:rStyle w:val="Red"/>
-          <w:color w:val="auto"/>
-        </w:rPr>
-        <w:t xml:space="preserve"> </w:t>
-      </w:r>
-      <w:r>
-        <w:rPr>
-          <w:rStyle w:val="Red"/>
-          <w:color w:val="auto"/>
-        </w:rPr>
-        <w:t xml:space="preserve">wells in any stress period that will </w:t>
-      </w:r>
-      <w:r>
-        <w:rPr>
-          <w:rStyle w:val="Red"/>
-          <w:color w:val="auto"/>
-        </w:rPr>
-        <w:t>be used for irrigation.</w:t>
-      </w:r>
-    </w:p>
-    <w:p>
-      <w:pPr>
-        <w:ind w:left="2160" w:hanging="2160"/>
-        <w:rPr>
-          <w:rStyle w:val="Red"/>
-          <w:color w:val="auto"/>
-        </w:rPr>
-      </w:pPr>
-    </w:p>
-    <w:p>
-      <w:pPr>
-        <w:ind w:left="2160" w:hanging="2160"/>
-        <w:rPr>
-          <w:rStyle w:val="Red"/>
-          <w:color w:val="auto"/>
-        </w:rPr>
-      </w:pPr>
-      <w:r>
-        <w:rPr>
-          <w:rStyle w:val="Red"/>
-          <w:color w:val="auto"/>
-        </w:rPr>
-        <w:t>IRRIGATION_POND</w:t>
-      </w:r>
-      <w:r>
-        <w:rPr>
-          <w:rStyle w:val="Red"/>
-          <w:color w:val="auto"/>
-        </w:rPr>
-        <w:tab/>
-      </w:r>
-      <w:r>
-        <w:rPr>
-          <w:rStyle w:val="Red"/>
-          <w:color w:val="auto"/>
-        </w:rPr>
-        <w:t xml:space="preserve">An optional character variable. When </w:t>
-      </w:r>
-      <w:r>
-        <w:rPr>
-          <w:rStyle w:val="Red"/>
-          <w:color w:val="auto"/>
-        </w:rPr>
-        <w:t>IRRIGATION_POND</w:t>
-      </w:r>
-      <w:r>
-        <w:rPr>
-          <w:rStyle w:val="Red"/>
-          <w:color w:val="auto"/>
-        </w:rPr>
-        <w:t xml:space="preserve"> is specified, </w:t>
-      </w:r>
-      <w:r>
-        <w:rPr>
-          <w:rStyle w:val="Red"/>
-          <w:color w:val="auto"/>
-        </w:rPr>
-        <w:t>the option to use PRMS detention reservoirs for irrigation is active</w:t>
-      </w:r>
-      <w:r>
-        <w:rPr>
-          <w:rStyle w:val="Red"/>
-          <w:color w:val="auto"/>
-        </w:rPr>
-        <w:t>.</w:t>
-      </w:r>
-      <w:r>
-        <w:rPr>
-          <w:rStyle w:val="Red"/>
-          <w:color w:val="auto"/>
-        </w:rPr>
-        <w:t xml:space="preserve"> </w:t>
-      </w:r>
-      <w:r>
-        <w:rPr>
-          <w:rStyle w:val="Red"/>
-          <w:color w:val="auto"/>
-        </w:rPr>
-        <w:t xml:space="preserve"> </w:t>
-      </w:r>
-    </w:p>
-    <w:p>
-      <w:pPr>
-        <w:rPr>
-          <w:rStyle w:val="Red"/>
-          <w:color w:val="auto"/>
-        </w:rPr>
-      </w:pPr>
-    </w:p>
-    <w:p>
-      <w:pPr>
-        <w:ind w:left="2160" w:hanging="2160"/>
-        <w:rPr>
-          <w:rStyle w:val="Red"/>
-          <w:color w:val="auto"/>
-        </w:rPr>
-      </w:pPr>
-      <w:proofErr w:type="spellStart"/>
-      <w:r>
-        <w:rPr>
-          <w:rStyle w:val="Red"/>
-          <w:color w:val="auto"/>
-        </w:rPr>
-        <w:t>N</w:t>
-      </w:r>
-      <w:r>
-        <w:rPr>
-          <w:rStyle w:val="Red"/>
-          <w:color w:val="auto"/>
-        </w:rPr>
-        <w:t>umirr</w:t>
-      </w:r>
-      <w:r>
-        <w:rPr>
-          <w:rStyle w:val="Red"/>
-          <w:color w:val="auto"/>
-        </w:rPr>
-        <w:t>ponds</w:t>
-      </w:r>
-      <w:proofErr w:type="spellEnd"/>
-      <w:r>
-        <w:rPr>
-          <w:rStyle w:val="Red"/>
-          <w:rFonts w:ascii="Times" w:hAnsi="Times" w:cs="Times"/>
-          <w:color w:val="auto"/>
-        </w:rPr>
-        <w:t xml:space="preserve"> </w:t>
-      </w:r>
-      <w:r>
-        <w:rPr>
-          <w:rStyle w:val="Red"/>
-          <w:rFonts w:ascii="Times" w:hAnsi="Times" w:cs="Times"/>
-          <w:color w:val="auto"/>
-        </w:rPr>
-        <w:tab/>
-      </w:r>
-      <w:proofErr w:type="gramStart"/>
-      <w:r>
-        <w:rPr>
-          <w:rStyle w:val="Red"/>
-          <w:rFonts w:ascii="Times" w:hAnsi="Times" w:cs="Times"/>
-          <w:color w:val="auto"/>
-        </w:rPr>
-        <w:t>An</w:t>
-      </w:r>
-      <w:proofErr w:type="gramEnd"/>
-      <w:r>
-        <w:rPr>
-          <w:rStyle w:val="Red"/>
-          <w:rFonts w:ascii="Times" w:hAnsi="Times" w:cs="Times"/>
-          <w:color w:val="auto"/>
-        </w:rPr>
-        <w:t xml:space="preserve"> optional </w:t>
-      </w:r>
-      <w:r>
-        <w:rPr>
-          <w:rStyle w:val="Red"/>
-          <w:rFonts w:ascii="Times" w:hAnsi="Times" w:cs="Times"/>
-          <w:color w:val="auto"/>
-        </w:rPr>
-        <w:t>integer</w:t>
-      </w:r>
-      <w:r>
-        <w:rPr>
-          <w:rStyle w:val="Red"/>
-          <w:rFonts w:ascii="Times" w:hAnsi="Times" w:cs="Times"/>
-          <w:color w:val="auto"/>
-        </w:rPr>
-        <w:t xml:space="preserve"> variable. When</w:t>
-      </w:r>
-      <w:r>
-        <w:rPr>
-          <w:rStyle w:val="Red"/>
-          <w:rFonts w:ascii="Times" w:hAnsi="Times" w:cs="Times"/>
-          <w:color w:val="auto"/>
-        </w:rPr>
-        <w:t xml:space="preserve"> </w:t>
-      </w:r>
-      <w:r>
-        <w:rPr>
-          <w:rStyle w:val="Red"/>
-          <w:color w:val="auto"/>
-        </w:rPr>
-        <w:t>IRRIGATION_</w:t>
-      </w:r>
-      <w:r>
-        <w:rPr>
-          <w:rStyle w:val="Red"/>
-          <w:color w:val="auto"/>
-        </w:rPr>
-        <w:t>POND</w:t>
-      </w:r>
-      <w:r>
-        <w:rPr>
-          <w:rStyle w:val="Red"/>
-          <w:rFonts w:ascii="Times" w:hAnsi="Times" w:cs="Times"/>
-          <w:color w:val="auto"/>
-        </w:rPr>
-        <w:t xml:space="preserve"> is specified, the integer</w:t>
-      </w:r>
-      <w:r>
-        <w:rPr>
-          <w:rStyle w:val="Red"/>
-          <w:rFonts w:ascii="Times" w:hAnsi="Times" w:cs="Times"/>
-          <w:color w:val="auto"/>
-        </w:rPr>
-        <w:t xml:space="preserve"> variable </w:t>
-      </w:r>
-      <w:proofErr w:type="spellStart"/>
-      <w:r>
-        <w:rPr>
-          <w:rStyle w:val="Red"/>
-          <w:color w:val="auto"/>
-        </w:rPr>
-        <w:t>N</w:t>
-      </w:r>
-      <w:r>
-        <w:rPr>
-          <w:rStyle w:val="Red"/>
-          <w:color w:val="auto"/>
-        </w:rPr>
-        <w:t>umirr</w:t>
-      </w:r>
-      <w:r>
-        <w:rPr>
-          <w:rStyle w:val="Red"/>
-          <w:color w:val="auto"/>
-        </w:rPr>
-        <w:t>ponds</w:t>
-      </w:r>
-      <w:proofErr w:type="spellEnd"/>
-      <w:r>
-        <w:rPr>
-          <w:rStyle w:val="Red"/>
-          <w:rFonts w:ascii="Times" w:hAnsi="Times" w:cs="Times"/>
-          <w:color w:val="auto"/>
-        </w:rPr>
-        <w:t xml:space="preserve"> </w:t>
-      </w:r>
-      <w:r>
-        <w:rPr>
-          <w:rStyle w:val="Red"/>
-          <w:rFonts w:ascii="Times" w:hAnsi="Times" w:cs="Times"/>
-          <w:color w:val="auto"/>
-        </w:rPr>
-        <w:t>also is specified</w:t>
-      </w:r>
-      <w:r>
-        <w:rPr>
-          <w:rStyle w:val="Red"/>
-          <w:rFonts w:ascii="Times" w:hAnsi="Times" w:cs="Times"/>
-          <w:color w:val="auto"/>
-        </w:rPr>
-        <w:t>.</w:t>
-      </w:r>
-      <w:r>
-        <w:rPr>
-          <w:rStyle w:val="Red"/>
-          <w:rFonts w:ascii="Times" w:hAnsi="Times" w:cs="Times"/>
-          <w:color w:val="auto"/>
-        </w:rPr>
-        <w:t xml:space="preserve"> </w:t>
-      </w:r>
-      <w:proofErr w:type="spellStart"/>
-      <w:r>
-        <w:rPr>
-          <w:rStyle w:val="Red"/>
-          <w:color w:val="auto"/>
-        </w:rPr>
-        <w:t>N</w:t>
-      </w:r>
-      <w:r>
-        <w:rPr>
-          <w:rStyle w:val="Red"/>
-          <w:color w:val="auto"/>
-        </w:rPr>
-        <w:t>umirr</w:t>
-      </w:r>
-      <w:r>
-        <w:rPr>
-          <w:rStyle w:val="Red"/>
-          <w:color w:val="auto"/>
-        </w:rPr>
-        <w:t>ponds</w:t>
-      </w:r>
-      <w:proofErr w:type="spellEnd"/>
-      <w:r>
-        <w:rPr>
-          <w:rStyle w:val="Red"/>
-          <w:color w:val="auto"/>
-        </w:rPr>
-        <w:t xml:space="preserve"> is the maximum number of </w:t>
-      </w:r>
-      <w:r>
-        <w:rPr>
-          <w:rStyle w:val="Red"/>
-          <w:color w:val="auto"/>
-        </w:rPr>
-        <w:t>PRMS detention reservoirs</w:t>
-      </w:r>
-      <w:r>
-        <w:rPr>
-          <w:rStyle w:val="Red"/>
-          <w:color w:val="auto"/>
-        </w:rPr>
-        <w:t xml:space="preserve"> in any stress period that will be used for irrigation.</w:t>
-      </w:r>
-    </w:p>
-    <w:p>
-      <w:pPr>
-        <w:ind w:left="2160" w:hanging="2160"/>
-        <w:rPr>
-          <w:rStyle w:val="Red"/>
-          <w:color w:val="auto"/>
-        </w:rPr>
-      </w:pPr>
-    </w:p>
-    <w:p>
-      <w:pPr>
-        <w:rPr>
-          <w:rStyle w:val="Red"/>
-          <w:color w:val="auto"/>
-        </w:rPr>
-      </w:pPr>
-    </w:p>
-    <w:p>
-      <w:pPr>
-        <w:ind w:left="2160" w:hanging="2160"/>
-        <w:rPr>
-          <w:rStyle w:val="Red"/>
-          <w:color w:val="auto"/>
-        </w:rPr>
-      </w:pPr>
-      <w:proofErr w:type="spellStart"/>
-      <w:r>
-        <w:rPr>
-          <w:rStyle w:val="Red"/>
-          <w:color w:val="auto"/>
-        </w:rPr>
-        <w:t>Max</w:t>
-      </w:r>
-      <w:r>
-        <w:rPr>
-          <w:rStyle w:val="Red"/>
-          <w:color w:val="auto"/>
-        </w:rPr>
-        <w:t>c</w:t>
-      </w:r>
-      <w:r>
-        <w:rPr>
-          <w:rStyle w:val="Red"/>
-          <w:color w:val="auto"/>
-        </w:rPr>
-        <w:t>ell</w:t>
-      </w:r>
-      <w:r>
-        <w:rPr>
-          <w:rStyle w:val="Red"/>
-          <w:color w:val="auto"/>
-        </w:rPr>
-        <w:t>s</w:t>
-      </w:r>
-      <w:r>
-        <w:rPr>
-          <w:rStyle w:val="Red"/>
-          <w:color w:val="auto"/>
-        </w:rPr>
-        <w:t>pond</w:t>
-      </w:r>
-      <w:proofErr w:type="spellEnd"/>
-      <w:r>
-        <w:rPr>
-          <w:rStyle w:val="Red"/>
-          <w:rFonts w:ascii="Times" w:hAnsi="Times" w:cs="Times"/>
-          <w:color w:val="auto"/>
-        </w:rPr>
-        <w:t xml:space="preserve"> </w:t>
-      </w:r>
-      <w:r>
-        <w:rPr>
-          <w:rStyle w:val="Red"/>
-          <w:rFonts w:ascii="Times" w:hAnsi="Times" w:cs="Times"/>
-          <w:color w:val="auto"/>
-        </w:rPr>
-        <w:tab/>
-      </w:r>
-      <w:proofErr w:type="gramStart"/>
-      <w:r>
-        <w:rPr>
-          <w:rStyle w:val="Red"/>
-          <w:rFonts w:ascii="Times" w:hAnsi="Times" w:cs="Times"/>
-          <w:color w:val="auto"/>
-        </w:rPr>
-        <w:t>An</w:t>
-      </w:r>
-      <w:proofErr w:type="gramEnd"/>
-      <w:r>
-        <w:rPr>
-          <w:rStyle w:val="Red"/>
-          <w:rFonts w:ascii="Times" w:hAnsi="Times" w:cs="Times"/>
-          <w:color w:val="auto"/>
-        </w:rPr>
-        <w:t xml:space="preserve"> optional </w:t>
-      </w:r>
-      <w:r>
-        <w:rPr>
-          <w:rStyle w:val="Red"/>
-          <w:rFonts w:ascii="Times" w:hAnsi="Times" w:cs="Times"/>
-          <w:color w:val="auto"/>
-        </w:rPr>
-        <w:t>integer</w:t>
-      </w:r>
-      <w:r>
-        <w:rPr>
-          <w:rStyle w:val="Red"/>
-          <w:rFonts w:ascii="Times" w:hAnsi="Times" w:cs="Times"/>
-          <w:color w:val="auto"/>
-        </w:rPr>
-        <w:t xml:space="preserve"> variable. When</w:t>
-      </w:r>
-      <w:r>
-        <w:rPr>
-          <w:rStyle w:val="Red"/>
-          <w:rFonts w:ascii="Times" w:hAnsi="Times" w:cs="Times"/>
-          <w:color w:val="auto"/>
-        </w:rPr>
-        <w:t xml:space="preserve"> </w:t>
-      </w:r>
-      <w:r>
-        <w:rPr>
-          <w:rStyle w:val="Red"/>
-          <w:color w:val="auto"/>
-        </w:rPr>
-        <w:t>IRRIGATION_</w:t>
-      </w:r>
-      <w:r>
-        <w:rPr>
-          <w:rStyle w:val="Red"/>
-          <w:color w:val="auto"/>
-        </w:rPr>
-        <w:t>POND</w:t>
-      </w:r>
-      <w:r>
-        <w:rPr>
-          <w:rStyle w:val="Red"/>
-          <w:rFonts w:ascii="Times" w:hAnsi="Times" w:cs="Times"/>
-          <w:color w:val="auto"/>
-        </w:rPr>
-        <w:t xml:space="preserve"> is specified, the integer</w:t>
-      </w:r>
-      <w:r>
-        <w:rPr>
-          <w:rStyle w:val="Red"/>
-          <w:rFonts w:ascii="Times" w:hAnsi="Times" w:cs="Times"/>
-          <w:color w:val="auto"/>
-        </w:rPr>
-        <w:t xml:space="preserve"> variable </w:t>
-      </w:r>
-      <w:proofErr w:type="spellStart"/>
-      <w:r>
-        <w:rPr>
-          <w:rStyle w:val="Red"/>
-          <w:color w:val="auto"/>
-        </w:rPr>
-        <w:t>Maxell</w:t>
-      </w:r>
-      <w:r>
-        <w:rPr>
-          <w:rStyle w:val="Red"/>
-          <w:color w:val="auto"/>
-        </w:rPr>
-        <w:t>s</w:t>
-      </w:r>
-      <w:r>
-        <w:rPr>
-          <w:rStyle w:val="Red"/>
-          <w:color w:val="auto"/>
-        </w:rPr>
-        <w:t>pond</w:t>
-      </w:r>
-      <w:proofErr w:type="spellEnd"/>
-      <w:r>
-        <w:rPr>
-          <w:rStyle w:val="Red"/>
-          <w:rFonts w:ascii="Times" w:hAnsi="Times" w:cs="Times"/>
-          <w:color w:val="auto"/>
-        </w:rPr>
-        <w:t xml:space="preserve"> </w:t>
-      </w:r>
-      <w:r>
-        <w:rPr>
-          <w:rStyle w:val="Red"/>
-          <w:rFonts w:ascii="Times" w:hAnsi="Times" w:cs="Times"/>
-          <w:color w:val="auto"/>
-        </w:rPr>
-        <w:t>also is specified</w:t>
-      </w:r>
-      <w:r>
-        <w:rPr>
-          <w:rStyle w:val="Red"/>
-          <w:rFonts w:ascii="Times" w:hAnsi="Times" w:cs="Times"/>
-          <w:color w:val="auto"/>
-        </w:rPr>
-        <w:t>.</w:t>
-      </w:r>
-      <w:r>
-        <w:rPr>
-          <w:rStyle w:val="Red"/>
-          <w:rFonts w:ascii="Times" w:hAnsi="Times" w:cs="Times"/>
-          <w:color w:val="auto"/>
-        </w:rPr>
-        <w:t xml:space="preserve"> </w:t>
-      </w:r>
-      <w:proofErr w:type="spellStart"/>
-      <w:r>
-        <w:rPr>
-          <w:rStyle w:val="Red"/>
-          <w:color w:val="auto"/>
-        </w:rPr>
-        <w:t>Maxcell</w:t>
-      </w:r>
-      <w:r>
-        <w:rPr>
-          <w:rStyle w:val="Red"/>
-          <w:color w:val="auto"/>
-        </w:rPr>
-        <w:t>s</w:t>
-      </w:r>
-      <w:r>
-        <w:rPr>
-          <w:rStyle w:val="Red"/>
-          <w:color w:val="auto"/>
-        </w:rPr>
-        <w:t>pond</w:t>
-      </w:r>
-      <w:proofErr w:type="spellEnd"/>
-      <w:r>
-        <w:rPr>
-          <w:rStyle w:val="Red"/>
-          <w:color w:val="auto"/>
-        </w:rPr>
-        <w:t xml:space="preserve"> is the maximum number of </w:t>
-      </w:r>
-      <w:r>
-        <w:rPr>
-          <w:rStyle w:val="Red"/>
-          <w:color w:val="auto"/>
-        </w:rPr>
-        <w:t>PRMS HRUs</w:t>
-      </w:r>
-      <w:r>
-        <w:rPr>
-          <w:rStyle w:val="Red"/>
-          <w:color w:val="auto"/>
-        </w:rPr>
-        <w:t xml:space="preserve"> </w:t>
-      </w:r>
-      <w:r>
-        <w:rPr>
-          <w:rStyle w:val="Red"/>
-          <w:color w:val="auto"/>
-        </w:rPr>
-        <w:t xml:space="preserve">that will receive irrigation from a single </w:t>
-      </w:r>
-      <w:r>
-        <w:rPr>
-          <w:rStyle w:val="Red"/>
-          <w:color w:val="auto"/>
-        </w:rPr>
-        <w:t>PRMS detention reservoir</w:t>
-      </w:r>
-      <w:r>
-        <w:rPr>
-          <w:rStyle w:val="Red"/>
-          <w:color w:val="auto"/>
-        </w:rPr>
-        <w:t xml:space="preserve"> in any stress period.</w:t>
-      </w:r>
-    </w:p>
-    <w:p>
-      <w:pPr>
-        <w:ind w:left="2160" w:hanging="2160"/>
-        <w:rPr>
-          <w:rStyle w:val="Red"/>
-          <w:color w:val="auto"/>
-        </w:rPr>
-      </w:pPr>
-    </w:p>
-    <w:p>
-      <w:pPr>
-        <w:ind w:left="2160" w:hanging="2160"/>
-        <w:rPr>
-          <w:rStyle w:val="Red"/>
-          <w:color w:val="auto"/>
-        </w:rPr>
-      </w:pPr>
-      <w:r>
-        <w:rPr>
-          <w:rStyle w:val="Red"/>
-          <w:color w:val="auto"/>
-        </w:rPr>
-        <w:t>SUPPLEMENTAL_WELL</w:t>
-      </w:r>
-      <w:r>
-        <w:rPr>
-          <w:rStyle w:val="Red"/>
-          <w:color w:val="auto"/>
-        </w:rPr>
-        <w:tab/>
-      </w:r>
-      <w:r>
-        <w:rPr>
-          <w:rStyle w:val="Red"/>
-          <w:color w:val="auto"/>
-        </w:rPr>
-        <w:t xml:space="preserve">An optional character variable. When </w:t>
-      </w:r>
-      <w:r>
-        <w:rPr>
-          <w:rStyle w:val="Red"/>
-          <w:color w:val="auto"/>
-        </w:rPr>
-        <w:t>SUPPLEMENTAL_WELL</w:t>
-      </w:r>
-      <w:r>
-        <w:rPr>
-          <w:rStyle w:val="Red"/>
-          <w:color w:val="auto"/>
-        </w:rPr>
-        <w:t xml:space="preserve"> is specified, </w:t>
-      </w:r>
-      <w:r>
-        <w:rPr>
-          <w:rStyle w:val="Red"/>
-          <w:color w:val="auto"/>
-        </w:rPr>
-        <w:t xml:space="preserve">the option </w:t>
-      </w:r>
-      <w:r>
-        <w:rPr>
-          <w:rStyle w:val="Red"/>
-          <w:color w:val="auto"/>
-        </w:rPr>
-        <w:t xml:space="preserve">to simulate </w:t>
-      </w:r>
-      <w:r>
-        <w:rPr>
-          <w:rStyle w:val="Red"/>
-          <w:color w:val="auto"/>
-        </w:rPr>
-        <w:t>supplement</w:t>
-      </w:r>
-      <w:r>
-        <w:rPr>
-          <w:rStyle w:val="Red"/>
-          <w:color w:val="auto"/>
-        </w:rPr>
-        <w:t>al</w:t>
-      </w:r>
-      <w:r>
-        <w:rPr>
-          <w:rStyle w:val="Red"/>
-          <w:color w:val="auto"/>
-        </w:rPr>
-        <w:t xml:space="preserve"> </w:t>
-      </w:r>
-      <w:r>
-        <w:rPr>
-          <w:rStyle w:val="Red"/>
-          <w:color w:val="auto"/>
-        </w:rPr>
-        <w:t xml:space="preserve">groundwater for irrigation is active. The </w:t>
-      </w:r>
-      <w:r>
-        <w:rPr>
-          <w:rStyle w:val="Red"/>
-          <w:color w:val="auto"/>
-        </w:rPr>
-        <w:t>AG</w:t>
-      </w:r>
-      <w:r>
-        <w:rPr>
-          <w:rStyle w:val="Red"/>
-          <w:color w:val="auto"/>
-        </w:rPr>
-        <w:t xml:space="preserve"> </w:t>
-      </w:r>
-      <w:r>
-        <w:rPr>
-          <w:rStyle w:val="Red"/>
-          <w:color w:val="auto"/>
-        </w:rPr>
-        <w:t xml:space="preserve">Package </w:t>
-      </w:r>
-      <w:r>
-        <w:rPr>
-          <w:rStyle w:val="Red"/>
-          <w:color w:val="auto"/>
-        </w:rPr>
-        <w:t xml:space="preserve">calculates supplemental GW pumping using the difference between the irrigation demand and </w:t>
-      </w:r>
-      <w:r>
-        <w:rPr>
-          <w:rStyle w:val="Red"/>
-          <w:color w:val="auto"/>
-        </w:rPr>
-        <w:t xml:space="preserve">the </w:t>
-      </w:r>
-      <w:r>
-        <w:rPr>
-          <w:rStyle w:val="Red"/>
-          <w:color w:val="auto"/>
-        </w:rPr>
-        <w:t xml:space="preserve">surface water diversion. </w:t>
-      </w:r>
-      <w:r>
-        <w:rPr>
-          <w:rStyle w:val="Red"/>
-          <w:color w:val="auto"/>
-        </w:rPr>
-        <w:t xml:space="preserve"> </w:t>
-      </w:r>
-      <w:r>
-        <w:rPr>
-          <w:rStyle w:val="Red"/>
-          <w:color w:val="auto"/>
-        </w:rPr>
-        <w:t xml:space="preserve"> </w:t>
-      </w:r>
-    </w:p>
-    <w:p>
-      <w:pPr>
-        <w:rPr>
-          <w:rStyle w:val="Red"/>
-          <w:color w:val="auto"/>
-        </w:rPr>
-      </w:pPr>
-    </w:p>
-    <w:p>
-      <w:pPr>
-        <w:ind w:left="2160" w:hanging="2160"/>
-        <w:rPr>
-          <w:rStyle w:val="Red"/>
-          <w:color w:val="auto"/>
-        </w:rPr>
-      </w:pPr>
-      <w:proofErr w:type="spellStart"/>
-      <w:r>
-        <w:rPr>
-          <w:rStyle w:val="Red"/>
-          <w:color w:val="auto"/>
-        </w:rPr>
-        <w:t>N</w:t>
-      </w:r>
-      <w:r>
-        <w:rPr>
-          <w:rStyle w:val="Red"/>
-          <w:color w:val="auto"/>
-        </w:rPr>
-        <w:t>umsupwell</w:t>
-      </w:r>
-      <w:r>
-        <w:rPr>
-          <w:rStyle w:val="Red"/>
-          <w:color w:val="auto"/>
-        </w:rPr>
-        <w:t>s</w:t>
-      </w:r>
-      <w:proofErr w:type="spellEnd"/>
-      <w:r>
-        <w:rPr>
-          <w:rStyle w:val="Red"/>
-          <w:rFonts w:ascii="Times" w:hAnsi="Times" w:cs="Times"/>
-          <w:color w:val="auto"/>
-        </w:rPr>
-        <w:t xml:space="preserve"> </w:t>
-      </w:r>
-      <w:r>
-        <w:rPr>
-          <w:rStyle w:val="Red"/>
-          <w:rFonts w:ascii="Times" w:hAnsi="Times" w:cs="Times"/>
-          <w:color w:val="auto"/>
-        </w:rPr>
-        <w:tab/>
-      </w:r>
-      <w:proofErr w:type="gramStart"/>
-      <w:r>
-        <w:rPr>
-          <w:rStyle w:val="Red"/>
-          <w:rFonts w:ascii="Times" w:hAnsi="Times" w:cs="Times"/>
-          <w:color w:val="auto"/>
-        </w:rPr>
-        <w:t>An</w:t>
-      </w:r>
-      <w:proofErr w:type="gramEnd"/>
-      <w:r>
-        <w:rPr>
-          <w:rStyle w:val="Red"/>
-          <w:rFonts w:ascii="Times" w:hAnsi="Times" w:cs="Times"/>
-          <w:color w:val="auto"/>
-        </w:rPr>
-        <w:t xml:space="preserve"> optional </w:t>
+        <w:t xml:space="preserve">An optional </w:t>
       </w:r>
       <w:r>
         <w:rPr>
@@ -3824,155 +3764,1019 @@
         </w:rPr>
         <w:tab/>
       </w:r>
+      <w:r>
+        <w:rPr>
+          <w:rStyle w:val="Red"/>
+          <w:rFonts w:ascii="Times" w:hAnsi="Times" w:cs="Times"/>
+          <w:color w:val="auto"/>
+        </w:rPr>
+        <w:t xml:space="preserve">An optional </w:t>
+      </w:r>
+      <w:r>
+        <w:rPr>
+          <w:rStyle w:val="Red"/>
+          <w:rFonts w:ascii="Times" w:hAnsi="Times" w:cs="Times"/>
+          <w:color w:val="auto"/>
+        </w:rPr>
+        <w:t>integer</w:t>
+      </w:r>
+      <w:r>
+        <w:rPr>
+          <w:rStyle w:val="Red"/>
+          <w:rFonts w:ascii="Times" w:hAnsi="Times" w:cs="Times"/>
+          <w:color w:val="auto"/>
+        </w:rPr>
+        <w:t xml:space="preserve"> variable. When</w:t>
+      </w:r>
+      <w:r>
+        <w:rPr>
+          <w:rStyle w:val="Red"/>
+          <w:rFonts w:ascii="Times" w:hAnsi="Times" w:cs="Times"/>
+          <w:color w:val="auto"/>
+        </w:rPr>
+        <w:t xml:space="preserve"> </w:t>
+      </w:r>
+      <w:r>
+        <w:rPr>
+          <w:rStyle w:val="Red"/>
+          <w:color w:val="auto"/>
+        </w:rPr>
+        <w:t>SUPPLEMENTAL_WELL</w:t>
+      </w:r>
+      <w:r>
+        <w:rPr>
+          <w:rStyle w:val="Red"/>
+          <w:rFonts w:ascii="Times" w:hAnsi="Times" w:cs="Times"/>
+          <w:color w:val="auto"/>
+        </w:rPr>
+        <w:t xml:space="preserve"> is specified, the integer</w:t>
+      </w:r>
+      <w:r>
+        <w:rPr>
+          <w:rStyle w:val="Red"/>
+          <w:rFonts w:ascii="Times" w:hAnsi="Times" w:cs="Times"/>
+          <w:color w:val="auto"/>
+        </w:rPr>
+        <w:t xml:space="preserve"> variable </w:t>
+      </w:r>
+      <w:proofErr w:type="spellStart"/>
+      <w:r>
+        <w:rPr>
+          <w:rStyle w:val="Red"/>
+          <w:color w:val="auto"/>
+        </w:rPr>
+        <w:t>Max</w:t>
+      </w:r>
+      <w:r>
+        <w:rPr>
+          <w:rStyle w:val="Red"/>
+          <w:color w:val="auto"/>
+        </w:rPr>
+        <w:t>diversions</w:t>
+      </w:r>
+      <w:proofErr w:type="spellEnd"/>
+      <w:r>
+        <w:rPr>
+          <w:rStyle w:val="Red"/>
+          <w:rFonts w:ascii="Times" w:hAnsi="Times" w:cs="Times"/>
+          <w:color w:val="auto"/>
+        </w:rPr>
+        <w:t xml:space="preserve"> </w:t>
+      </w:r>
+      <w:r>
+        <w:rPr>
+          <w:rStyle w:val="Red"/>
+          <w:rFonts w:ascii="Times" w:hAnsi="Times" w:cs="Times"/>
+          <w:color w:val="auto"/>
+        </w:rPr>
+        <w:t>also is specified</w:t>
+      </w:r>
+      <w:r>
+        <w:rPr>
+          <w:rStyle w:val="Red"/>
+          <w:rFonts w:ascii="Times" w:hAnsi="Times" w:cs="Times"/>
+          <w:color w:val="auto"/>
+        </w:rPr>
+        <w:t>.</w:t>
+      </w:r>
+      <w:r>
+        <w:rPr>
+          <w:rStyle w:val="Red"/>
+          <w:rFonts w:ascii="Times" w:hAnsi="Times" w:cs="Times"/>
+          <w:color w:val="auto"/>
+        </w:rPr>
+        <w:t xml:space="preserve"> </w:t>
+      </w:r>
+      <w:proofErr w:type="spellStart"/>
+      <w:r>
+        <w:rPr>
+          <w:rStyle w:val="Red"/>
+          <w:color w:val="auto"/>
+        </w:rPr>
+        <w:t>Max</w:t>
+      </w:r>
+      <w:r>
+        <w:rPr>
+          <w:rStyle w:val="Red"/>
+          <w:color w:val="auto"/>
+        </w:rPr>
+        <w:t>diversions</w:t>
+      </w:r>
+      <w:proofErr w:type="spellEnd"/>
+      <w:r>
+        <w:rPr>
+          <w:rStyle w:val="Red"/>
+          <w:color w:val="auto"/>
+        </w:rPr>
+        <w:t xml:space="preserve"> is the maximum number of SFR2 </w:t>
+      </w:r>
+      <w:r>
+        <w:rPr>
+          <w:rStyle w:val="Red"/>
+          <w:color w:val="auto"/>
+        </w:rPr>
+        <w:t xml:space="preserve">diversion </w:t>
+      </w:r>
+      <w:r>
+        <w:rPr>
+          <w:rStyle w:val="Red"/>
+          <w:color w:val="auto"/>
+        </w:rPr>
+        <w:t xml:space="preserve">segments that are supplemented by a well. </w:t>
+      </w:r>
+    </w:p>
+    <w:p>
+      <w:pPr>
+        <w:ind w:left="2160" w:hanging="2160"/>
+        <w:rPr>
+          <w:rStyle w:val="Red"/>
+          <w:color w:val="auto"/>
+        </w:rPr>
+      </w:pPr>
+    </w:p>
+    <w:p>
+      <w:pPr>
+        <w:ind w:left="2160" w:hanging="2160"/>
+        <w:rPr>
+          <w:rStyle w:val="Red"/>
+          <w:color w:val="auto"/>
+        </w:rPr>
+      </w:pPr>
+      <w:r>
+        <w:rPr>
+          <w:rStyle w:val="Red"/>
+          <w:color w:val="auto"/>
+        </w:rPr>
+        <w:t>MAXWELL</w:t>
+      </w:r>
+      <w:r>
+        <w:rPr>
+          <w:rStyle w:val="Red"/>
+          <w:color w:val="auto"/>
+        </w:rPr>
+        <w:tab/>
+      </w:r>
+      <w:r>
+        <w:rPr>
+          <w:rStyle w:val="Red"/>
+          <w:color w:val="auto"/>
+        </w:rPr>
+        <w:t xml:space="preserve">An optional character variable. </w:t>
+      </w:r>
+      <w:r>
+        <w:rPr>
+          <w:rStyle w:val="Red"/>
+          <w:color w:val="auto"/>
+        </w:rPr>
+        <w:t xml:space="preserve">If </w:t>
+      </w:r>
+      <w:r>
+        <w:rPr>
+          <w:rStyle w:val="Red"/>
+          <w:color w:val="auto"/>
+        </w:rPr>
+        <w:t>IRRIGATION_WELL</w:t>
+      </w:r>
+      <w:r>
+        <w:rPr>
+          <w:rStyle w:val="Red"/>
+          <w:color w:val="auto"/>
+        </w:rPr>
+        <w:t xml:space="preserve"> or </w:t>
+      </w:r>
+      <w:r>
+        <w:rPr>
+          <w:rStyle w:val="Red"/>
+          <w:color w:val="auto"/>
+        </w:rPr>
+        <w:t>SUPPLEMENTAL_WELL</w:t>
+      </w:r>
+      <w:r>
+        <w:rPr>
+          <w:rStyle w:val="Red"/>
+          <w:color w:val="auto"/>
+        </w:rPr>
+        <w:t xml:space="preserve"> </w:t>
+      </w:r>
+      <w:r>
+        <w:rPr>
+          <w:rStyle w:val="Red"/>
+          <w:color w:val="auto"/>
+        </w:rPr>
+        <w:t xml:space="preserve">is </w:t>
+      </w:r>
+      <w:r>
+        <w:rPr>
+          <w:rStyle w:val="Red"/>
+          <w:color w:val="auto"/>
+        </w:rPr>
+        <w:t>specified,</w:t>
+      </w:r>
+      <w:r>
+        <w:rPr>
+          <w:rStyle w:val="Red"/>
+          <w:color w:val="auto"/>
+        </w:rPr>
+        <w:t xml:space="preserve"> then MAXWELL also is specified. MAXWELL is included to indicate that the maximum number of </w:t>
+      </w:r>
+      <w:r>
+        <w:rPr>
+          <w:rStyle w:val="Red"/>
+          <w:color w:val="auto"/>
+        </w:rPr>
+        <w:t xml:space="preserve">unique </w:t>
+      </w:r>
+      <w:r>
+        <w:rPr>
+          <w:rStyle w:val="Red"/>
+          <w:color w:val="auto"/>
+        </w:rPr>
+        <w:t>supplemental and</w:t>
+      </w:r>
+      <w:r>
+        <w:rPr>
+          <w:rStyle w:val="Red"/>
+          <w:color w:val="auto"/>
+        </w:rPr>
+        <w:t xml:space="preserve"> irrigation wells </w:t>
+      </w:r>
+      <w:r>
+        <w:rPr>
+          <w:rStyle w:val="Red"/>
+          <w:color w:val="auto"/>
+        </w:rPr>
+        <w:t xml:space="preserve">used during a simulation </w:t>
+      </w:r>
+      <w:r>
+        <w:rPr>
+          <w:rStyle w:val="Red"/>
+          <w:color w:val="auto"/>
+        </w:rPr>
+        <w:t>(</w:t>
+      </w:r>
+      <w:proofErr w:type="spellStart"/>
+      <w:r>
+        <w:rPr>
+          <w:rStyle w:val="Red"/>
+          <w:color w:val="auto"/>
+        </w:rPr>
+        <w:t>Nummaxwell</w:t>
+      </w:r>
+      <w:proofErr w:type="spellEnd"/>
+      <w:r>
+        <w:rPr>
+          <w:rStyle w:val="Red"/>
+          <w:color w:val="auto"/>
+        </w:rPr>
+        <w:t>) also will be read.</w:t>
+      </w:r>
+    </w:p>
+    <w:p>
+      <w:pPr>
+        <w:ind w:left="2160" w:hanging="2160"/>
+        <w:rPr>
+          <w:rStyle w:val="Red"/>
+          <w:color w:val="auto"/>
+        </w:rPr>
+      </w:pPr>
+    </w:p>
+    <w:p>
+      <w:pPr>
+        <w:ind w:left="2160" w:hanging="2160"/>
+        <w:rPr>
+          <w:rStyle w:val="Red"/>
+          <w:color w:val="auto"/>
+        </w:rPr>
+      </w:pPr>
+      <w:proofErr w:type="spellStart"/>
+      <w:r>
+        <w:rPr>
+          <w:rStyle w:val="Red"/>
+          <w:color w:val="auto"/>
+        </w:rPr>
+        <w:t>Nummaxwell</w:t>
+      </w:r>
+      <w:proofErr w:type="spellEnd"/>
+      <w:r>
+        <w:rPr>
+          <w:rStyle w:val="Red"/>
+          <w:color w:val="auto"/>
+        </w:rPr>
+        <w:tab/>
+        <w:t>The maximum number of unique supplemental and irrigation wells used during a simulation.</w:t>
+      </w:r>
+    </w:p>
+    <w:p>
+      <w:pPr>
+        <w:ind w:left="2160" w:hanging="2160"/>
+        <w:rPr>
+          <w:rStyle w:val="Red"/>
+          <w:color w:val="auto"/>
+        </w:rPr>
+      </w:pPr>
+    </w:p>
+    <w:p>
+      <w:pPr>
+        <w:ind w:left="2160" w:hanging="2160"/>
+        <w:rPr>
+          <w:rStyle w:val="Red"/>
+          <w:color w:val="auto"/>
+        </w:rPr>
+      </w:pPr>
+    </w:p>
+    <w:p>
+      <w:pPr>
+        <w:ind w:left="2160" w:hanging="2160"/>
+        <w:rPr>
+          <w:rStyle w:val="Red"/>
+          <w:color w:val="auto"/>
+        </w:rPr>
+      </w:pPr>
+      <w:r>
+        <w:rPr>
+          <w:rStyle w:val="Red"/>
+          <w:color w:val="auto"/>
+        </w:rPr>
+        <w:t>MAXPOND</w:t>
+      </w:r>
+      <w:r>
+        <w:rPr>
+          <w:rStyle w:val="Red"/>
+          <w:color w:val="auto"/>
+        </w:rPr>
+        <w:tab/>
+      </w:r>
+      <w:r>
+        <w:rPr>
+          <w:rStyle w:val="Red"/>
+          <w:color w:val="auto"/>
+        </w:rPr>
+        <w:t xml:space="preserve">An optional character variable. </w:t>
+      </w:r>
+      <w:r>
+        <w:rPr>
+          <w:rStyle w:val="Red"/>
+          <w:color w:val="auto"/>
+        </w:rPr>
+        <w:t xml:space="preserve">If IRRIGATION_POND </w:t>
+      </w:r>
+      <w:r>
+        <w:rPr>
+          <w:rStyle w:val="Red"/>
+          <w:color w:val="auto"/>
+        </w:rPr>
+        <w:t xml:space="preserve">is </w:t>
+      </w:r>
+      <w:r>
+        <w:rPr>
+          <w:rStyle w:val="Red"/>
+          <w:color w:val="auto"/>
+        </w:rPr>
+        <w:t>specified, then MAXPOND also is specified. MAXPOND is included to indicate that the maximum number of unique PRMS detention reservoirs used during a simulation (</w:t>
+      </w:r>
+      <w:proofErr w:type="spellStart"/>
+      <w:r>
+        <w:rPr>
+          <w:rStyle w:val="Red"/>
+          <w:color w:val="auto"/>
+        </w:rPr>
+        <w:t>Nummaxpond</w:t>
+      </w:r>
+      <w:proofErr w:type="spellEnd"/>
+      <w:r>
+        <w:rPr>
+          <w:rStyle w:val="Red"/>
+          <w:color w:val="auto"/>
+        </w:rPr>
+        <w:t>) also will be read.</w:t>
+      </w:r>
+    </w:p>
+    <w:p>
+      <w:pPr>
+        <w:ind w:left="2160" w:hanging="2160"/>
+        <w:rPr>
+          <w:rStyle w:val="Red"/>
+          <w:color w:val="auto"/>
+        </w:rPr>
+      </w:pPr>
+    </w:p>
+    <w:p>
+      <w:pPr>
+        <w:ind w:left="2160" w:hanging="2160"/>
+        <w:rPr>
+          <w:rStyle w:val="Red"/>
+          <w:color w:val="auto"/>
+        </w:rPr>
+      </w:pPr>
+      <w:proofErr w:type="spellStart"/>
+      <w:r>
+        <w:rPr>
+          <w:rStyle w:val="Red"/>
+          <w:color w:val="auto"/>
+        </w:rPr>
+        <w:t>Nummaxpond</w:t>
+      </w:r>
+      <w:proofErr w:type="spellEnd"/>
+      <w:r>
+        <w:rPr>
+          <w:rStyle w:val="Red"/>
+          <w:color w:val="auto"/>
+        </w:rPr>
+        <w:tab/>
+        <w:t>The maximum number of unique supplemental and irrigation wells used during a simulation.</w:t>
+      </w:r>
+    </w:p>
+    <w:p>
+      <w:pPr>
+        <w:rPr>
+          <w:rStyle w:val="Red"/>
+          <w:color w:val="auto"/>
+        </w:rPr>
+      </w:pPr>
+    </w:p>
+    <w:p>
+      <w:pPr>
+        <w:ind w:left="2160" w:hanging="2160"/>
+        <w:rPr>
+          <w:rStyle w:val="Red"/>
+          <w:color w:val="auto"/>
+        </w:rPr>
+      </w:pPr>
+      <w:r>
+        <w:rPr>
+          <w:rStyle w:val="Red"/>
+          <w:color w:val="auto"/>
+        </w:rPr>
+        <w:t>TABFILES</w:t>
+      </w:r>
+      <w:r>
+        <w:rPr>
+          <w:rStyle w:val="Red"/>
+          <w:color w:val="auto"/>
+        </w:rPr>
+        <w:t>WELL</w:t>
+      </w:r>
+      <w:r>
+        <w:rPr>
+          <w:rStyle w:val="Red"/>
+          <w:color w:val="auto"/>
+        </w:rPr>
+        <w:tab/>
+      </w:r>
+      <w:r>
+        <w:rPr>
+          <w:rStyle w:val="Red"/>
+          <w:color w:val="auto"/>
+        </w:rPr>
+        <w:t>An optional character variable.</w:t>
+      </w:r>
+      <w:r>
+        <w:rPr>
+          <w:rStyle w:val="Red"/>
+          <w:color w:val="auto"/>
+        </w:rPr>
+        <w:t xml:space="preserve"> </w:t>
+      </w:r>
+      <w:r>
+        <w:rPr>
+          <w:rStyle w:val="Red"/>
+          <w:color w:val="auto"/>
+        </w:rPr>
+        <w:t>TABFILES</w:t>
+      </w:r>
+      <w:r>
+        <w:rPr>
+          <w:rStyle w:val="Red"/>
+          <w:color w:val="auto"/>
+        </w:rPr>
+        <w:t>WELL</w:t>
+      </w:r>
+      <w:r>
+        <w:rPr>
+          <w:rStyle w:val="Red"/>
+          <w:color w:val="auto"/>
+        </w:rPr>
+        <w:t xml:space="preserve"> is included in order set pumping </w:t>
+      </w:r>
+      <w:r>
+        <w:rPr>
+          <w:rStyle w:val="Red"/>
+          <w:color w:val="auto"/>
+        </w:rPr>
+        <w:t>rates</w:t>
+      </w:r>
+      <w:r>
+        <w:rPr>
+          <w:rStyle w:val="Red"/>
+          <w:color w:val="auto"/>
+        </w:rPr>
+        <w:t xml:space="preserve"> using time series input files.</w:t>
+      </w:r>
+    </w:p>
+    <w:p>
+      <w:pPr>
+        <w:ind w:left="2160" w:hanging="2160"/>
+        <w:rPr>
+          <w:rStyle w:val="Red"/>
+          <w:color w:val="auto"/>
+        </w:rPr>
+      </w:pPr>
+    </w:p>
+    <w:p>
+      <w:pPr>
+        <w:ind w:left="2160" w:hanging="2160"/>
+        <w:rPr>
+          <w:rStyle w:val="Red"/>
+          <w:color w:val="auto"/>
+        </w:rPr>
+      </w:pPr>
+      <w:proofErr w:type="spellStart"/>
+      <w:r>
+        <w:rPr>
+          <w:rStyle w:val="Red"/>
+          <w:color w:val="auto"/>
+        </w:rPr>
+        <w:t>Numtabwell</w:t>
+      </w:r>
+      <w:proofErr w:type="spellEnd"/>
+      <w:r>
+        <w:rPr>
+          <w:rStyle w:val="Red"/>
+          <w:color w:val="auto"/>
+        </w:rPr>
+        <w:tab/>
+        <w:t xml:space="preserve">An integer variable equal to the number of individual TABFILES used to set pumping rates. </w:t>
+      </w:r>
+      <w:proofErr w:type="spellStart"/>
+      <w:r>
+        <w:rPr>
+          <w:rStyle w:val="Red"/>
+          <w:color w:val="auto"/>
+        </w:rPr>
+        <w:t>Numtabwell</w:t>
+      </w:r>
+      <w:proofErr w:type="spellEnd"/>
+      <w:r>
+        <w:rPr>
+          <w:rStyle w:val="Red"/>
+          <w:color w:val="auto"/>
+        </w:rPr>
+        <w:t xml:space="preserve"> can be less than MAXWELL when using a single TABFILE for multiple wells.  </w:t>
+      </w:r>
+    </w:p>
+    <w:p>
+      <w:pPr>
+        <w:ind w:left="2160" w:hanging="2160"/>
+        <w:rPr>
+          <w:rStyle w:val="Red"/>
+          <w:color w:val="auto"/>
+        </w:rPr>
+      </w:pPr>
+    </w:p>
+    <w:p>
+      <w:pPr>
+        <w:ind w:left="2160" w:hanging="2160"/>
+        <w:rPr>
+          <w:rStyle w:val="Red"/>
+          <w:color w:val="auto"/>
+        </w:rPr>
+      </w:pPr>
+    </w:p>
+    <w:p>
+      <w:pPr>
+        <w:ind w:left="2160" w:hanging="2160"/>
+        <w:rPr>
+          <w:rStyle w:val="Red"/>
+          <w:color w:val="auto"/>
+        </w:rPr>
+      </w:pPr>
+      <w:proofErr w:type="spellStart"/>
+      <w:r>
+        <w:rPr>
+          <w:rStyle w:val="Red"/>
+          <w:color w:val="auto"/>
+        </w:rPr>
+        <w:t>Maxval</w:t>
+      </w:r>
+      <w:r>
+        <w:rPr>
+          <w:rStyle w:val="Red"/>
+          <w:color w:val="auto"/>
+        </w:rPr>
+        <w:t>well</w:t>
+      </w:r>
+      <w:proofErr w:type="spellEnd"/>
+      <w:r>
+        <w:rPr>
+          <w:rStyle w:val="Red"/>
+          <w:color w:val="auto"/>
+        </w:rPr>
+        <w:tab/>
+        <w:t xml:space="preserve">An integer variable equal to the maximum number of values specified for any TABFILE. </w:t>
+      </w:r>
+    </w:p>
+    <w:p>
+      <w:pPr>
+        <w:ind w:left="2160" w:hanging="2160"/>
+        <w:rPr>
+          <w:rStyle w:val="Red"/>
+          <w:color w:val="auto"/>
+        </w:rPr>
+      </w:pPr>
+    </w:p>
+    <w:p>
+      <w:pPr>
+        <w:ind w:left="2160" w:hanging="2160"/>
+        <w:rPr>
+          <w:rStyle w:val="Red"/>
+          <w:color w:val="auto"/>
+        </w:rPr>
+      </w:pPr>
+      <w:r>
+        <w:rPr>
+          <w:rStyle w:val="Red"/>
+          <w:color w:val="auto"/>
+        </w:rPr>
+        <w:t>TABFILE</w:t>
+      </w:r>
+      <w:r>
+        <w:rPr>
+          <w:rStyle w:val="Red"/>
+          <w:color w:val="auto"/>
+        </w:rPr>
+        <w:t>SPOND</w:t>
+      </w:r>
+      <w:r>
+        <w:rPr>
+          <w:rStyle w:val="Red"/>
+          <w:color w:val="auto"/>
+        </w:rPr>
+        <w:tab/>
+      </w:r>
+      <w:r>
+        <w:rPr>
+          <w:rStyle w:val="Red"/>
+          <w:color w:val="auto"/>
+        </w:rPr>
+        <w:t>An optional character variable.</w:t>
+      </w:r>
+      <w:r>
+        <w:rPr>
+          <w:rStyle w:val="Red"/>
+          <w:color w:val="auto"/>
+        </w:rPr>
+        <w:t xml:space="preserve"> </w:t>
+      </w:r>
+      <w:r>
+        <w:rPr>
+          <w:rStyle w:val="Red"/>
+          <w:color w:val="auto"/>
+        </w:rPr>
+        <w:t>TABFILES</w:t>
+      </w:r>
+      <w:r>
+        <w:rPr>
+          <w:rStyle w:val="Red"/>
+          <w:color w:val="auto"/>
+        </w:rPr>
+        <w:t>POND is included in order set pond maximum withdrawal rates using time series input files.</w:t>
+      </w:r>
+    </w:p>
+    <w:p>
+      <w:pPr>
+        <w:ind w:left="2160" w:hanging="2160"/>
+        <w:rPr>
+          <w:rStyle w:val="Red"/>
+          <w:color w:val="auto"/>
+        </w:rPr>
+      </w:pPr>
+    </w:p>
+    <w:p>
+      <w:pPr>
+        <w:ind w:left="2160" w:hanging="2160"/>
+        <w:rPr>
+          <w:rStyle w:val="Red"/>
+          <w:color w:val="auto"/>
+        </w:rPr>
+      </w:pPr>
+      <w:proofErr w:type="spellStart"/>
+      <w:r>
+        <w:rPr>
+          <w:rStyle w:val="Red"/>
+          <w:color w:val="auto"/>
+        </w:rPr>
+        <w:t>Numtabpond</w:t>
+      </w:r>
+      <w:proofErr w:type="spellEnd"/>
+      <w:r>
+        <w:rPr>
+          <w:rStyle w:val="Red"/>
+          <w:color w:val="auto"/>
+        </w:rPr>
+        <w:tab/>
+        <w:t xml:space="preserve">An integer variable equal to the number of individual TABFILES used to set withdrawal rates. </w:t>
+      </w:r>
+      <w:proofErr w:type="spellStart"/>
+      <w:r>
+        <w:rPr>
+          <w:rStyle w:val="Red"/>
+          <w:color w:val="auto"/>
+        </w:rPr>
+        <w:t>Numtabpond</w:t>
+      </w:r>
+      <w:proofErr w:type="spellEnd"/>
+      <w:r>
+        <w:rPr>
+          <w:rStyle w:val="Red"/>
+          <w:color w:val="auto"/>
+        </w:rPr>
+        <w:t xml:space="preserve"> can be less than MAXPOND when using a single TABFILE for multiple ponds.  </w:t>
+      </w:r>
+    </w:p>
+    <w:p>
+      <w:pPr>
+        <w:ind w:left="2160" w:hanging="2160"/>
+        <w:rPr>
+          <w:rStyle w:val="Red"/>
+          <w:color w:val="auto"/>
+        </w:rPr>
+      </w:pPr>
+    </w:p>
+    <w:p>
+      <w:pPr>
+        <w:ind w:left="2160" w:hanging="2160"/>
+        <w:rPr>
+          <w:rStyle w:val="Red"/>
+          <w:color w:val="auto"/>
+        </w:rPr>
+      </w:pPr>
+    </w:p>
+    <w:p>
+      <w:pPr>
+        <w:ind w:left="2160" w:hanging="2160"/>
+        <w:rPr>
+          <w:rStyle w:val="Red"/>
+          <w:color w:val="auto"/>
+        </w:rPr>
+      </w:pPr>
+      <w:proofErr w:type="spellStart"/>
+      <w:r>
+        <w:rPr>
+          <w:rStyle w:val="Red"/>
+          <w:color w:val="auto"/>
+        </w:rPr>
+        <w:t>Maxvalpond</w:t>
+      </w:r>
+      <w:proofErr w:type="spellEnd"/>
+      <w:r>
+        <w:rPr>
+          <w:rStyle w:val="Red"/>
+          <w:color w:val="auto"/>
+        </w:rPr>
+        <w:tab/>
+        <w:t xml:space="preserve">An integer variable equal to the maximum number of values specified for any TABFILE. </w:t>
+      </w:r>
+    </w:p>
+    <w:p>
+      <w:pPr>
+        <w:ind w:left="2160" w:hanging="2160"/>
+        <w:rPr>
+          <w:rStyle w:val="Red"/>
+          <w:color w:val="auto"/>
+        </w:rPr>
+      </w:pPr>
+    </w:p>
+    <w:p>
+      <w:pPr>
+        <w:rPr>
+          <w:rStyle w:val="Red"/>
+          <w:color w:val="auto"/>
+        </w:rPr>
+      </w:pPr>
+    </w:p>
+    <w:p>
+      <w:pPr>
+        <w:ind w:left="2160" w:hanging="2160"/>
+        <w:rPr>
+          <w:rStyle w:val="Red"/>
+          <w:color w:val="auto"/>
+        </w:rPr>
+      </w:pPr>
+    </w:p>
+    <w:p>
+      <w:pPr>
+        <w:ind w:left="2160" w:hanging="2160"/>
+        <w:rPr>
+          <w:rStyle w:val="Red"/>
+          <w:color w:val="auto"/>
+        </w:rPr>
+      </w:pPr>
+      <w:r>
+        <w:rPr>
+          <w:rStyle w:val="Red"/>
+          <w:color w:val="auto"/>
+        </w:rPr>
+        <w:t>PHIRAMP</w:t>
+      </w:r>
+      <w:r>
+        <w:rPr>
+          <w:rStyle w:val="Red"/>
+          <w:color w:val="auto"/>
+        </w:rPr>
+        <w:tab/>
+      </w:r>
+      <w:r>
+        <w:rPr>
+          <w:rStyle w:val="Red"/>
+          <w:color w:val="auto"/>
+        </w:rPr>
+        <w:t>An optional character variable.</w:t>
+      </w:r>
+      <w:r>
+        <w:rPr>
+          <w:rStyle w:val="Red"/>
+          <w:color w:val="auto"/>
+        </w:rPr>
+        <w:t xml:space="preserve"> PHIRAMP is included to specify the smoothing interval used to </w:t>
+      </w:r>
+      <w:r>
+        <w:rPr>
+          <w:rStyle w:val="Red"/>
+          <w:color w:val="auto"/>
+        </w:rPr>
+        <w:t>chan</w:t>
+      </w:r>
+      <w:r>
+        <w:rPr>
+          <w:rStyle w:val="Red"/>
+          <w:color w:val="auto"/>
+        </w:rPr>
+        <w:t>ge</w:t>
+      </w:r>
+      <w:r>
+        <w:rPr>
+          <w:rStyle w:val="Red"/>
+          <w:color w:val="auto"/>
+        </w:rPr>
+        <w:t xml:space="preserve"> </w:t>
+      </w:r>
+      <w:r>
+        <w:rPr>
+          <w:rStyle w:val="Red"/>
+          <w:color w:val="auto"/>
+        </w:rPr>
+        <w:t xml:space="preserve">negative </w:t>
+      </w:r>
+      <w:r>
+        <w:rPr>
+          <w:rStyle w:val="Red"/>
+          <w:color w:val="auto"/>
+        </w:rPr>
+        <w:t xml:space="preserve">pumping rates to zero when the groundwater cell dewaters. This variable only is used when the Newton </w:t>
+      </w:r>
+      <w:r>
+        <w:rPr>
+          <w:rStyle w:val="Red"/>
+          <w:color w:val="auto"/>
+        </w:rPr>
+        <w:t>S</w:t>
+      </w:r>
+      <w:r>
+        <w:rPr>
+          <w:rStyle w:val="Red"/>
+          <w:color w:val="auto"/>
+        </w:rPr>
+        <w:t>olver is active.</w:t>
+      </w:r>
+    </w:p>
+    <w:p>
+      <w:pPr>
+        <w:rPr>
+          <w:rStyle w:val="Red"/>
+          <w:color w:val="auto"/>
+        </w:rPr>
+      </w:pPr>
+    </w:p>
+    <w:p>
+      <w:pPr>
+        <w:ind w:left="2160" w:hanging="2160"/>
+        <w:rPr>
+          <w:rStyle w:val="Red"/>
+          <w:color w:val="auto"/>
+        </w:rPr>
+      </w:pPr>
+      <w:r>
+        <w:rPr>
+          <w:rStyle w:val="Red"/>
+          <w:color w:val="auto"/>
+        </w:rPr>
+        <w:t>ETDEMAND</w:t>
+      </w:r>
+      <w:r>
+        <w:rPr>
+          <w:rStyle w:val="Red"/>
+          <w:color w:val="auto"/>
+        </w:rPr>
+        <w:tab/>
+      </w:r>
+      <w:r>
+        <w:rPr>
+          <w:rStyle w:val="Red"/>
+          <w:color w:val="auto"/>
+        </w:rPr>
+        <w:t>An optional character variable.</w:t>
+      </w:r>
+      <w:r>
+        <w:rPr>
+          <w:rStyle w:val="Red"/>
+          <w:color w:val="auto"/>
+        </w:rPr>
+        <w:t xml:space="preserve"> </w:t>
+      </w:r>
+      <w:r>
+        <w:rPr>
+          <w:rStyle w:val="Red"/>
+          <w:color w:val="auto"/>
+        </w:rPr>
+        <w:t>ETDEMAND</w:t>
+      </w:r>
+      <w:r>
+        <w:rPr>
+          <w:rStyle w:val="Red"/>
+          <w:color w:val="auto"/>
+        </w:rPr>
+        <w:t xml:space="preserve"> is included </w:t>
+      </w:r>
       <w:proofErr w:type="gramStart"/>
       <w:r>
         <w:rPr>
           <w:rStyle w:val="Red"/>
-          <w:rFonts w:ascii="Times" w:hAnsi="Times" w:cs="Times"/>
-          <w:color w:val="auto"/>
-        </w:rPr>
-        <w:t>An</w:t>
+          <w:color w:val="auto"/>
+        </w:rPr>
+        <w:t>in order to</w:t>
       </w:r>
       <w:proofErr w:type="gramEnd"/>
       <w:r>
         <w:rPr>
           <w:rStyle w:val="Red"/>
-          <w:rFonts w:ascii="Times" w:hAnsi="Times" w:cs="Times"/>
-          <w:color w:val="auto"/>
-        </w:rPr>
-        <w:t xml:space="preserve"> optional </w:t>
-      </w:r>
-      <w:r>
-        <w:rPr>
-          <w:rStyle w:val="Red"/>
-          <w:rFonts w:ascii="Times" w:hAnsi="Times" w:cs="Times"/>
-          <w:color w:val="auto"/>
-        </w:rPr>
-        <w:t>integer</w:t>
-      </w:r>
-      <w:r>
-        <w:rPr>
-          <w:rStyle w:val="Red"/>
-          <w:rFonts w:ascii="Times" w:hAnsi="Times" w:cs="Times"/>
-          <w:color w:val="auto"/>
-        </w:rPr>
-        <w:t xml:space="preserve"> variable. When</w:t>
-      </w:r>
-      <w:r>
-        <w:rPr>
-          <w:rStyle w:val="Red"/>
-          <w:rFonts w:ascii="Times" w:hAnsi="Times" w:cs="Times"/>
-          <w:color w:val="auto"/>
-        </w:rPr>
-        <w:t xml:space="preserve"> </w:t>
-      </w:r>
-      <w:r>
-        <w:rPr>
-          <w:rStyle w:val="Red"/>
-          <w:color w:val="auto"/>
-        </w:rPr>
-        <w:t>SUPPLEMENTAL_WELL</w:t>
-      </w:r>
-      <w:r>
-        <w:rPr>
-          <w:rStyle w:val="Red"/>
-          <w:rFonts w:ascii="Times" w:hAnsi="Times" w:cs="Times"/>
-          <w:color w:val="auto"/>
-        </w:rPr>
-        <w:t xml:space="preserve"> is specified, the integer</w:t>
-      </w:r>
-      <w:r>
-        <w:rPr>
-          <w:rStyle w:val="Red"/>
-          <w:rFonts w:ascii="Times" w:hAnsi="Times" w:cs="Times"/>
-          <w:color w:val="auto"/>
-        </w:rPr>
-        <w:t xml:space="preserve"> variable </w:t>
-      </w:r>
-      <w:proofErr w:type="spellStart"/>
-      <w:r>
-        <w:rPr>
-          <w:rStyle w:val="Red"/>
-          <w:color w:val="auto"/>
-        </w:rPr>
-        <w:t>Max</w:t>
-      </w:r>
-      <w:r>
-        <w:rPr>
-          <w:rStyle w:val="Red"/>
-          <w:color w:val="auto"/>
-        </w:rPr>
-        <w:t>diversions</w:t>
-      </w:r>
-      <w:proofErr w:type="spellEnd"/>
-      <w:r>
-        <w:rPr>
-          <w:rStyle w:val="Red"/>
-          <w:rFonts w:ascii="Times" w:hAnsi="Times" w:cs="Times"/>
-          <w:color w:val="auto"/>
-        </w:rPr>
-        <w:t xml:space="preserve"> </w:t>
-      </w:r>
-      <w:r>
-        <w:rPr>
-          <w:rStyle w:val="Red"/>
-          <w:rFonts w:ascii="Times" w:hAnsi="Times" w:cs="Times"/>
-          <w:color w:val="auto"/>
-        </w:rPr>
-        <w:t>also is specified</w:t>
-      </w:r>
-      <w:r>
-        <w:rPr>
-          <w:rStyle w:val="Red"/>
-          <w:rFonts w:ascii="Times" w:hAnsi="Times" w:cs="Times"/>
-          <w:color w:val="auto"/>
-        </w:rPr>
-        <w:t>.</w:t>
-      </w:r>
-      <w:r>
-        <w:rPr>
-          <w:rStyle w:val="Red"/>
-          <w:rFonts w:ascii="Times" w:hAnsi="Times" w:cs="Times"/>
-          <w:color w:val="auto"/>
-        </w:rPr>
-        <w:t xml:space="preserve"> </w:t>
-      </w:r>
-      <w:proofErr w:type="spellStart"/>
-      <w:r>
-        <w:rPr>
-          <w:rStyle w:val="Red"/>
-          <w:color w:val="auto"/>
-        </w:rPr>
-        <w:t>Max</w:t>
-      </w:r>
-      <w:r>
-        <w:rPr>
-          <w:rStyle w:val="Red"/>
-          <w:color w:val="auto"/>
-        </w:rPr>
-        <w:t>diversions</w:t>
-      </w:r>
-      <w:proofErr w:type="spellEnd"/>
-      <w:r>
-        <w:rPr>
-          <w:rStyle w:val="Red"/>
-          <w:color w:val="auto"/>
-        </w:rPr>
-        <w:t xml:space="preserve"> is the maximum number of SFR2 </w:t>
-      </w:r>
-      <w:r>
-        <w:rPr>
-          <w:rStyle w:val="Red"/>
-          <w:color w:val="auto"/>
-        </w:rPr>
-        <w:t xml:space="preserve">diversion </w:t>
-      </w:r>
-      <w:r>
-        <w:rPr>
-          <w:rStyle w:val="Red"/>
-          <w:color w:val="auto"/>
-        </w:rPr>
-        <w:t xml:space="preserve">segments that are supplemented by a well. </w:t>
+          <w:color w:val="auto"/>
+        </w:rPr>
+        <w:t xml:space="preserve"> activate automatic calculation of </w:t>
+      </w:r>
+      <w:r>
+        <w:rPr>
+          <w:rStyle w:val="Red"/>
+          <w:color w:val="auto"/>
+        </w:rPr>
+        <w:t xml:space="preserve">the net </w:t>
+      </w:r>
+      <w:r>
+        <w:rPr>
+          <w:rStyle w:val="Red"/>
+          <w:color w:val="auto"/>
+        </w:rPr>
+        <w:t xml:space="preserve">irrigation water </w:t>
+      </w:r>
+      <w:r>
+        <w:rPr>
+          <w:rStyle w:val="Red"/>
+          <w:color w:val="auto"/>
+        </w:rPr>
+        <w:t>requirement</w:t>
+      </w:r>
+      <w:r>
+        <w:rPr>
+          <w:rStyle w:val="Red"/>
+          <w:color w:val="auto"/>
+        </w:rPr>
+        <w:t xml:space="preserve">. </w:t>
+      </w:r>
+      <w:r>
+        <w:rPr>
+          <w:rStyle w:val="Red"/>
+          <w:color w:val="auto"/>
+        </w:rPr>
+        <w:t>ETDEMAND and TRIGGER cannot be used in the same simulation.</w:t>
       </w:r>
     </w:p>
     <w:p>
@@ -3997,970 +4801,6 @@
           <w:rStyle w:val="Red"/>
           <w:color w:val="auto"/>
         </w:rPr>
-        <w:t>MAXWELL</w:t>
-      </w:r>
-      <w:r>
-        <w:rPr>
-          <w:rStyle w:val="Red"/>
-          <w:color w:val="auto"/>
-        </w:rPr>
-        <w:tab/>
-      </w:r>
-      <w:r>
-        <w:rPr>
-          <w:rStyle w:val="Red"/>
-          <w:color w:val="auto"/>
-        </w:rPr>
-        <w:t xml:space="preserve">An optional character variable. </w:t>
-      </w:r>
-      <w:r>
-        <w:rPr>
-          <w:rStyle w:val="Red"/>
-          <w:color w:val="auto"/>
-        </w:rPr>
-        <w:t xml:space="preserve">If </w:t>
-      </w:r>
-      <w:r>
-        <w:rPr>
-          <w:rStyle w:val="Red"/>
-          <w:color w:val="auto"/>
-        </w:rPr>
-        <w:t>IRRIGATION_WELL</w:t>
-      </w:r>
-      <w:r>
-        <w:rPr>
-          <w:rStyle w:val="Red"/>
-          <w:color w:val="auto"/>
-        </w:rPr>
-        <w:t xml:space="preserve"> or </w:t>
-      </w:r>
-      <w:r>
-        <w:rPr>
-          <w:rStyle w:val="Red"/>
-          <w:color w:val="auto"/>
-        </w:rPr>
-        <w:t>SUPPLEMENTAL_WELL</w:t>
-      </w:r>
-      <w:r>
-        <w:rPr>
-          <w:rStyle w:val="Red"/>
-          <w:color w:val="auto"/>
-        </w:rPr>
-        <w:t xml:space="preserve"> </w:t>
-      </w:r>
-      <w:r>
-        <w:rPr>
-          <w:rStyle w:val="Red"/>
-          <w:color w:val="auto"/>
-        </w:rPr>
-        <w:t xml:space="preserve">is </w:t>
-      </w:r>
-      <w:r>
-        <w:rPr>
-          <w:rStyle w:val="Red"/>
-          <w:color w:val="auto"/>
-        </w:rPr>
-        <w:t>specified,</w:t>
-      </w:r>
-      <w:r>
-        <w:rPr>
-          <w:rStyle w:val="Red"/>
-          <w:color w:val="auto"/>
-        </w:rPr>
-        <w:t xml:space="preserve"> then MAXWELL also is specified. MAXWELL is included to indicate that the maximum number of </w:t>
-      </w:r>
-      <w:r>
-        <w:rPr>
-          <w:rStyle w:val="Red"/>
-          <w:color w:val="auto"/>
-        </w:rPr>
-        <w:t xml:space="preserve">unique </w:t>
-      </w:r>
-      <w:r>
-        <w:rPr>
-          <w:rStyle w:val="Red"/>
-          <w:color w:val="auto"/>
-        </w:rPr>
-        <w:t>supplemental and</w:t>
-      </w:r>
-      <w:r>
-        <w:rPr>
-          <w:rStyle w:val="Red"/>
-          <w:color w:val="auto"/>
-        </w:rPr>
-        <w:t xml:space="preserve"> irrigation wells </w:t>
-      </w:r>
-      <w:r>
-        <w:rPr>
-          <w:rStyle w:val="Red"/>
-          <w:color w:val="auto"/>
-        </w:rPr>
-        <w:t xml:space="preserve">used during a simulation </w:t>
-      </w:r>
-      <w:r>
-        <w:rPr>
-          <w:rStyle w:val="Red"/>
-          <w:color w:val="auto"/>
-        </w:rPr>
-        <w:t>(</w:t>
-      </w:r>
-      <w:proofErr w:type="spellStart"/>
-      <w:r>
-        <w:rPr>
-          <w:rStyle w:val="Red"/>
-          <w:color w:val="auto"/>
-        </w:rPr>
-        <w:t>Nummaxwell</w:t>
-      </w:r>
-      <w:proofErr w:type="spellEnd"/>
-      <w:r>
-        <w:rPr>
-          <w:rStyle w:val="Red"/>
-          <w:color w:val="auto"/>
-        </w:rPr>
-        <w:t>) also will be read.</w:t>
-      </w:r>
-    </w:p>
-    <w:p>
-      <w:pPr>
-        <w:ind w:left="2160" w:hanging="2160"/>
-        <w:rPr>
-          <w:rStyle w:val="Red"/>
-          <w:color w:val="auto"/>
-        </w:rPr>
-      </w:pPr>
-    </w:p>
-    <w:p>
-      <w:pPr>
-        <w:ind w:left="2160" w:hanging="2160"/>
-        <w:rPr>
-          <w:rStyle w:val="Red"/>
-          <w:color w:val="auto"/>
-        </w:rPr>
-      </w:pPr>
-      <w:proofErr w:type="spellStart"/>
-      <w:r>
-        <w:rPr>
-          <w:rStyle w:val="Red"/>
-          <w:color w:val="auto"/>
-        </w:rPr>
-        <w:t>Nummaxwell</w:t>
-      </w:r>
-      <w:proofErr w:type="spellEnd"/>
-      <w:r>
-        <w:rPr>
-          <w:rStyle w:val="Red"/>
-          <w:color w:val="auto"/>
-        </w:rPr>
-        <w:tab/>
-      </w:r>
-      <w:proofErr w:type="gramStart"/>
-      <w:r>
-        <w:rPr>
-          <w:rStyle w:val="Red"/>
-          <w:color w:val="auto"/>
-        </w:rPr>
-        <w:t>The</w:t>
-      </w:r>
-      <w:proofErr w:type="gramEnd"/>
-      <w:r>
-        <w:rPr>
-          <w:rStyle w:val="Red"/>
-          <w:color w:val="auto"/>
-        </w:rPr>
-        <w:t xml:space="preserve"> maximum number of unique supplemental and irrigation wells used during a simulation.</w:t>
-      </w:r>
-    </w:p>
-    <w:p>
-      <w:pPr>
-        <w:ind w:left="2160" w:hanging="2160"/>
-        <w:rPr>
-          <w:rStyle w:val="Red"/>
-          <w:color w:val="auto"/>
-        </w:rPr>
-      </w:pPr>
-    </w:p>
-    <w:p>
-      <w:pPr>
-        <w:ind w:left="2160" w:hanging="2160"/>
-        <w:rPr>
-          <w:rStyle w:val="Red"/>
-          <w:color w:val="auto"/>
-        </w:rPr>
-      </w:pPr>
-    </w:p>
-    <w:p>
-      <w:pPr>
-        <w:ind w:left="2160" w:hanging="2160"/>
-        <w:rPr>
-          <w:rStyle w:val="Red"/>
-          <w:color w:val="auto"/>
-        </w:rPr>
-      </w:pPr>
-      <w:r>
-        <w:rPr>
-          <w:rStyle w:val="Red"/>
-          <w:color w:val="auto"/>
-        </w:rPr>
-        <w:t>MAXPOND</w:t>
-      </w:r>
-      <w:r>
-        <w:rPr>
-          <w:rStyle w:val="Red"/>
-          <w:color w:val="auto"/>
-        </w:rPr>
-        <w:tab/>
-      </w:r>
-      <w:r>
-        <w:rPr>
-          <w:rStyle w:val="Red"/>
-          <w:color w:val="auto"/>
-        </w:rPr>
-        <w:t xml:space="preserve">An optional character variable. </w:t>
-      </w:r>
-      <w:r>
-        <w:rPr>
-          <w:rStyle w:val="Red"/>
-          <w:color w:val="auto"/>
-        </w:rPr>
-        <w:t xml:space="preserve">If IRRIGATION_POND </w:t>
-      </w:r>
-      <w:r>
-        <w:rPr>
-          <w:rStyle w:val="Red"/>
-          <w:color w:val="auto"/>
-        </w:rPr>
-        <w:t xml:space="preserve">is </w:t>
-      </w:r>
-      <w:r>
-        <w:rPr>
-          <w:rStyle w:val="Red"/>
-          <w:color w:val="auto"/>
-        </w:rPr>
-        <w:t>specified, then MAXPOND also is specified. MAXPOND is included to indicate that the maximum number of unique PRMS detention reservoirs used during a simulation (</w:t>
-      </w:r>
-      <w:proofErr w:type="spellStart"/>
-      <w:r>
-        <w:rPr>
-          <w:rStyle w:val="Red"/>
-          <w:color w:val="auto"/>
-        </w:rPr>
-        <w:t>Nummaxpond</w:t>
-      </w:r>
-      <w:proofErr w:type="spellEnd"/>
-      <w:r>
-        <w:rPr>
-          <w:rStyle w:val="Red"/>
-          <w:color w:val="auto"/>
-        </w:rPr>
-        <w:t>) also will be read.</w:t>
-      </w:r>
-    </w:p>
-    <w:p>
-      <w:pPr>
-        <w:ind w:left="2160" w:hanging="2160"/>
-        <w:rPr>
-          <w:rStyle w:val="Red"/>
-          <w:color w:val="auto"/>
-        </w:rPr>
-      </w:pPr>
-    </w:p>
-    <w:p>
-      <w:pPr>
-        <w:ind w:left="2160" w:hanging="2160"/>
-        <w:rPr>
-          <w:rStyle w:val="Red"/>
-          <w:color w:val="auto"/>
-        </w:rPr>
-      </w:pPr>
-      <w:proofErr w:type="spellStart"/>
-      <w:r>
-        <w:rPr>
-          <w:rStyle w:val="Red"/>
-          <w:color w:val="auto"/>
-        </w:rPr>
-        <w:t>Nummaxpond</w:t>
-      </w:r>
-      <w:proofErr w:type="spellEnd"/>
-      <w:r>
-        <w:rPr>
-          <w:rStyle w:val="Red"/>
-          <w:color w:val="auto"/>
-        </w:rPr>
-        <w:tab/>
-      </w:r>
-      <w:proofErr w:type="gramStart"/>
-      <w:r>
-        <w:rPr>
-          <w:rStyle w:val="Red"/>
-          <w:color w:val="auto"/>
-        </w:rPr>
-        <w:t>The</w:t>
-      </w:r>
-      <w:proofErr w:type="gramEnd"/>
-      <w:r>
-        <w:rPr>
-          <w:rStyle w:val="Red"/>
-          <w:color w:val="auto"/>
-        </w:rPr>
-        <w:t xml:space="preserve"> maximum number of unique supplemental and irrigation wells used during a simulation.</w:t>
-      </w:r>
-    </w:p>
-    <w:p>
-      <w:pPr>
-        <w:rPr>
-          <w:rStyle w:val="Red"/>
-          <w:color w:val="auto"/>
-        </w:rPr>
-      </w:pPr>
-    </w:p>
-    <w:p>
-      <w:pPr>
-        <w:ind w:left="2160" w:hanging="2160"/>
-        <w:rPr>
-          <w:rStyle w:val="Red"/>
-          <w:color w:val="auto"/>
-        </w:rPr>
-      </w:pPr>
-      <w:r>
-        <w:rPr>
-          <w:rStyle w:val="Red"/>
-          <w:color w:val="auto"/>
-        </w:rPr>
-        <w:t>TABFILES</w:t>
-      </w:r>
-      <w:r>
-        <w:rPr>
-          <w:rStyle w:val="Red"/>
-          <w:color w:val="auto"/>
-        </w:rPr>
-        <w:t>WELL</w:t>
-      </w:r>
-      <w:r>
-        <w:rPr>
-          <w:rStyle w:val="Red"/>
-          <w:color w:val="auto"/>
-        </w:rPr>
-        <w:tab/>
-      </w:r>
-      <w:r>
-        <w:rPr>
-          <w:rStyle w:val="Red"/>
-          <w:color w:val="auto"/>
-        </w:rPr>
-        <w:t>An optional character variable.</w:t>
-      </w:r>
-      <w:r>
-        <w:rPr>
-          <w:rStyle w:val="Red"/>
-          <w:color w:val="auto"/>
-        </w:rPr>
-        <w:t xml:space="preserve"> </w:t>
-      </w:r>
-      <w:r>
-        <w:rPr>
-          <w:rStyle w:val="Red"/>
-          <w:color w:val="auto"/>
-        </w:rPr>
-        <w:t>TABFILES</w:t>
-      </w:r>
-      <w:r>
-        <w:rPr>
-          <w:rStyle w:val="Red"/>
-          <w:color w:val="auto"/>
-        </w:rPr>
-        <w:t>WELL</w:t>
-      </w:r>
-      <w:r>
-        <w:rPr>
-          <w:rStyle w:val="Red"/>
-          <w:color w:val="auto"/>
-        </w:rPr>
-        <w:t xml:space="preserve"> is included in order set pumping </w:t>
-      </w:r>
-      <w:r>
-        <w:rPr>
-          <w:rStyle w:val="Red"/>
-          <w:color w:val="auto"/>
-        </w:rPr>
-        <w:t>rates</w:t>
-      </w:r>
-      <w:r>
-        <w:rPr>
-          <w:rStyle w:val="Red"/>
-          <w:color w:val="auto"/>
-        </w:rPr>
-        <w:t xml:space="preserve"> using time series input files.</w:t>
-      </w:r>
-    </w:p>
-    <w:p>
-      <w:pPr>
-        <w:ind w:left="2160" w:hanging="2160"/>
-        <w:rPr>
-          <w:rStyle w:val="Red"/>
-          <w:color w:val="auto"/>
-        </w:rPr>
-      </w:pPr>
-    </w:p>
-    <w:p>
-      <w:pPr>
-        <w:ind w:left="2160" w:hanging="2160"/>
-        <w:rPr>
-          <w:rStyle w:val="Red"/>
-          <w:color w:val="auto"/>
-        </w:rPr>
-      </w:pPr>
-      <w:proofErr w:type="spellStart"/>
-      <w:r>
-        <w:rPr>
-          <w:rStyle w:val="Red"/>
-          <w:color w:val="auto"/>
-        </w:rPr>
-        <w:t>Numtabwell</w:t>
-      </w:r>
-      <w:proofErr w:type="spellEnd"/>
-      <w:r>
-        <w:rPr>
-          <w:rStyle w:val="Red"/>
-          <w:color w:val="auto"/>
-        </w:rPr>
-        <w:tab/>
-      </w:r>
-      <w:proofErr w:type="gramStart"/>
-      <w:r>
-        <w:rPr>
-          <w:rStyle w:val="Red"/>
-          <w:color w:val="auto"/>
-        </w:rPr>
-        <w:t>An</w:t>
-      </w:r>
-      <w:proofErr w:type="gramEnd"/>
-      <w:r>
-        <w:rPr>
-          <w:rStyle w:val="Red"/>
-          <w:color w:val="auto"/>
-        </w:rPr>
-        <w:t xml:space="preserve"> integer variable equal to the number of individual TABFILES used to set pumping rates. </w:t>
-      </w:r>
-      <w:proofErr w:type="spellStart"/>
-      <w:r>
-        <w:rPr>
-          <w:rStyle w:val="Red"/>
-          <w:color w:val="auto"/>
-        </w:rPr>
-        <w:t>Numtabwell</w:t>
-      </w:r>
-      <w:proofErr w:type="spellEnd"/>
-      <w:r>
-        <w:rPr>
-          <w:rStyle w:val="Red"/>
-          <w:color w:val="auto"/>
-        </w:rPr>
-        <w:t xml:space="preserve"> can be less than MAXWELL when using a single TABFILE for multiple wells.  </w:t>
-      </w:r>
-    </w:p>
-    <w:p>
-      <w:pPr>
-        <w:ind w:left="2160" w:hanging="2160"/>
-        <w:rPr>
-          <w:rStyle w:val="Red"/>
-          <w:color w:val="auto"/>
-        </w:rPr>
-      </w:pPr>
-    </w:p>
-    <w:p>
-      <w:pPr>
-        <w:ind w:left="2160" w:hanging="2160"/>
-        <w:rPr>
-          <w:rStyle w:val="Red"/>
-          <w:color w:val="auto"/>
-        </w:rPr>
-      </w:pPr>
-    </w:p>
-    <w:p>
-      <w:pPr>
-        <w:ind w:left="2160" w:hanging="2160"/>
-        <w:rPr>
-          <w:rStyle w:val="Red"/>
-          <w:color w:val="auto"/>
-        </w:rPr>
-      </w:pPr>
-      <w:proofErr w:type="spellStart"/>
-      <w:r>
-        <w:rPr>
-          <w:rStyle w:val="Red"/>
-          <w:color w:val="auto"/>
-        </w:rPr>
-        <w:t>Maxval</w:t>
-      </w:r>
-      <w:r>
-        <w:rPr>
-          <w:rStyle w:val="Red"/>
-          <w:color w:val="auto"/>
-        </w:rPr>
-        <w:t>well</w:t>
-      </w:r>
-      <w:proofErr w:type="spellEnd"/>
-      <w:r>
-        <w:rPr>
-          <w:rStyle w:val="Red"/>
-          <w:color w:val="auto"/>
-        </w:rPr>
-        <w:tab/>
-      </w:r>
-      <w:proofErr w:type="gramStart"/>
-      <w:r>
-        <w:rPr>
-          <w:rStyle w:val="Red"/>
-          <w:color w:val="auto"/>
-        </w:rPr>
-        <w:t>An</w:t>
-      </w:r>
-      <w:proofErr w:type="gramEnd"/>
-      <w:r>
-        <w:rPr>
-          <w:rStyle w:val="Red"/>
-          <w:color w:val="auto"/>
-        </w:rPr>
-        <w:t xml:space="preserve"> integer variable equal to the maximum number of values specified for any TABFILE. </w:t>
-      </w:r>
-    </w:p>
-    <w:p>
-      <w:pPr>
-        <w:ind w:left="2160" w:hanging="2160"/>
-        <w:rPr>
-          <w:rStyle w:val="Red"/>
-          <w:color w:val="auto"/>
-        </w:rPr>
-      </w:pPr>
-    </w:p>
-    <w:p>
-      <w:pPr>
-        <w:ind w:left="2160" w:hanging="2160"/>
-        <w:rPr>
-          <w:rStyle w:val="Red"/>
-          <w:color w:val="auto"/>
-        </w:rPr>
-      </w:pPr>
-      <w:r>
-        <w:rPr>
-          <w:rStyle w:val="Red"/>
-          <w:color w:val="auto"/>
-        </w:rPr>
-        <w:t>TABFILE</w:t>
-      </w:r>
-      <w:r>
-        <w:rPr>
-          <w:rStyle w:val="Red"/>
-          <w:color w:val="auto"/>
-        </w:rPr>
-        <w:t>SPOND</w:t>
-      </w:r>
-      <w:r>
-        <w:rPr>
-          <w:rStyle w:val="Red"/>
-          <w:color w:val="auto"/>
-        </w:rPr>
-        <w:tab/>
-      </w:r>
-      <w:r>
-        <w:rPr>
-          <w:rStyle w:val="Red"/>
-          <w:color w:val="auto"/>
-        </w:rPr>
-        <w:t>An optional character variable.</w:t>
-      </w:r>
-      <w:r>
-        <w:rPr>
-          <w:rStyle w:val="Red"/>
-          <w:color w:val="auto"/>
-        </w:rPr>
-        <w:t xml:space="preserve"> </w:t>
-      </w:r>
-      <w:r>
-        <w:rPr>
-          <w:rStyle w:val="Red"/>
-          <w:color w:val="auto"/>
-        </w:rPr>
-        <w:t>TABFILES</w:t>
-      </w:r>
-      <w:r>
-        <w:rPr>
-          <w:rStyle w:val="Red"/>
-          <w:color w:val="auto"/>
-        </w:rPr>
-        <w:t>POND is included in order set pond maximum withdrawal rates using time series input files.</w:t>
-      </w:r>
-    </w:p>
-    <w:p>
-      <w:pPr>
-        <w:ind w:left="2160" w:hanging="2160"/>
-        <w:rPr>
-          <w:rStyle w:val="Red"/>
-          <w:color w:val="auto"/>
-        </w:rPr>
-      </w:pPr>
-    </w:p>
-    <w:p>
-      <w:pPr>
-        <w:ind w:left="2160" w:hanging="2160"/>
-        <w:rPr>
-          <w:rStyle w:val="Red"/>
-          <w:color w:val="auto"/>
-        </w:rPr>
-      </w:pPr>
-      <w:proofErr w:type="spellStart"/>
-      <w:r>
-        <w:rPr>
-          <w:rStyle w:val="Red"/>
-          <w:color w:val="auto"/>
-        </w:rPr>
-        <w:t>Numtabpond</w:t>
-      </w:r>
-      <w:proofErr w:type="spellEnd"/>
-      <w:r>
-        <w:rPr>
-          <w:rStyle w:val="Red"/>
-          <w:color w:val="auto"/>
-        </w:rPr>
-        <w:tab/>
-      </w:r>
-      <w:proofErr w:type="gramStart"/>
-      <w:r>
-        <w:rPr>
-          <w:rStyle w:val="Red"/>
-          <w:color w:val="auto"/>
-        </w:rPr>
-        <w:t>An</w:t>
-      </w:r>
-      <w:proofErr w:type="gramEnd"/>
-      <w:r>
-        <w:rPr>
-          <w:rStyle w:val="Red"/>
-          <w:color w:val="auto"/>
-        </w:rPr>
-        <w:t xml:space="preserve"> integer variable equal to the number of individual TABFILES used to set withdrawal rates. </w:t>
-      </w:r>
-      <w:proofErr w:type="spellStart"/>
-      <w:r>
-        <w:rPr>
-          <w:rStyle w:val="Red"/>
-          <w:color w:val="auto"/>
-        </w:rPr>
-        <w:t>Numtabpond</w:t>
-      </w:r>
-      <w:proofErr w:type="spellEnd"/>
-      <w:r>
-        <w:rPr>
-          <w:rStyle w:val="Red"/>
-          <w:color w:val="auto"/>
-        </w:rPr>
-        <w:t xml:space="preserve"> can be less than MAXPOND when using a single TABFILE for multiple ponds.  </w:t>
-      </w:r>
-    </w:p>
-    <w:p>
-      <w:pPr>
-        <w:ind w:left="2160" w:hanging="2160"/>
-        <w:rPr>
-          <w:rStyle w:val="Red"/>
-          <w:color w:val="auto"/>
-        </w:rPr>
-      </w:pPr>
-    </w:p>
-    <w:p>
-      <w:pPr>
-        <w:ind w:left="2160" w:hanging="2160"/>
-        <w:rPr>
-          <w:rStyle w:val="Red"/>
-          <w:color w:val="auto"/>
-        </w:rPr>
-      </w:pPr>
-    </w:p>
-    <w:p>
-      <w:pPr>
-        <w:ind w:left="2160" w:hanging="2160"/>
-        <w:rPr>
-          <w:rStyle w:val="Red"/>
-          <w:color w:val="auto"/>
-        </w:rPr>
-      </w:pPr>
-      <w:proofErr w:type="spellStart"/>
-      <w:r>
-        <w:rPr>
-          <w:rStyle w:val="Red"/>
-          <w:color w:val="auto"/>
-        </w:rPr>
-        <w:t>Maxvalpond</w:t>
-      </w:r>
-      <w:proofErr w:type="spellEnd"/>
-      <w:r>
-        <w:rPr>
-          <w:rStyle w:val="Red"/>
-          <w:color w:val="auto"/>
-        </w:rPr>
-        <w:tab/>
-      </w:r>
-      <w:proofErr w:type="gramStart"/>
-      <w:r>
-        <w:rPr>
-          <w:rStyle w:val="Red"/>
-          <w:color w:val="auto"/>
-        </w:rPr>
-        <w:t>An</w:t>
-      </w:r>
-      <w:proofErr w:type="gramEnd"/>
-      <w:r>
-        <w:rPr>
-          <w:rStyle w:val="Red"/>
-          <w:color w:val="auto"/>
-        </w:rPr>
-        <w:t xml:space="preserve"> integer variable equal to the maximum number of values specified for any TABFILE. </w:t>
-      </w:r>
-    </w:p>
-    <w:p>
-      <w:pPr>
-        <w:ind w:left="2160" w:hanging="2160"/>
-        <w:rPr>
-          <w:rStyle w:val="Red"/>
-          <w:color w:val="auto"/>
-        </w:rPr>
-      </w:pPr>
-    </w:p>
-    <w:p>
-      <w:pPr>
-        <w:rPr>
-          <w:rStyle w:val="Red"/>
-          <w:color w:val="auto"/>
-        </w:rPr>
-      </w:pPr>
-    </w:p>
-    <w:p>
-      <w:pPr>
-        <w:ind w:left="2160" w:hanging="2160"/>
-        <w:rPr>
-          <w:rStyle w:val="Red"/>
-          <w:color w:val="auto"/>
-        </w:rPr>
-      </w:pPr>
-    </w:p>
-    <w:p>
-      <w:pPr>
-        <w:ind w:left="2160" w:hanging="2160"/>
-        <w:rPr>
-          <w:rStyle w:val="Red"/>
-          <w:color w:val="auto"/>
-        </w:rPr>
-      </w:pPr>
-      <w:r>
-        <w:rPr>
-          <w:rStyle w:val="Red"/>
-          <w:color w:val="auto"/>
-        </w:rPr>
-        <w:t>PHIRAMP</w:t>
-      </w:r>
-      <w:r>
-        <w:rPr>
-          <w:rStyle w:val="Red"/>
-          <w:color w:val="auto"/>
-        </w:rPr>
-        <w:tab/>
-      </w:r>
-      <w:r>
-        <w:rPr>
-          <w:rStyle w:val="Red"/>
-          <w:color w:val="auto"/>
-        </w:rPr>
-        <w:t>An optional character variable.</w:t>
-      </w:r>
-      <w:r>
-        <w:rPr>
-          <w:rStyle w:val="Red"/>
-          <w:color w:val="auto"/>
-        </w:rPr>
-        <w:t xml:space="preserve"> PHIRAMP is included to specify the smoothing interval used to </w:t>
-      </w:r>
-      <w:r>
-        <w:rPr>
-          <w:rStyle w:val="Red"/>
-          <w:color w:val="auto"/>
-        </w:rPr>
-        <w:t>chan</w:t>
-      </w:r>
-      <w:r>
-        <w:rPr>
-          <w:rStyle w:val="Red"/>
-          <w:color w:val="auto"/>
-        </w:rPr>
-        <w:t>ge</w:t>
-      </w:r>
-      <w:r>
-        <w:rPr>
-          <w:rStyle w:val="Red"/>
-          <w:color w:val="auto"/>
-        </w:rPr>
-        <w:t xml:space="preserve"> </w:t>
-      </w:r>
-      <w:r>
-        <w:rPr>
-          <w:rStyle w:val="Red"/>
-          <w:color w:val="auto"/>
-        </w:rPr>
-        <w:t xml:space="preserve">negative </w:t>
-      </w:r>
-      <w:r>
-        <w:rPr>
-          <w:rStyle w:val="Red"/>
-          <w:color w:val="auto"/>
-        </w:rPr>
-        <w:t xml:space="preserve">pumping rates to zero when the groundwater cell dewaters. This variable only is used when the Newton </w:t>
-      </w:r>
-      <w:r>
-        <w:rPr>
-          <w:rStyle w:val="Red"/>
-          <w:color w:val="auto"/>
-        </w:rPr>
-        <w:t>S</w:t>
-      </w:r>
-      <w:r>
-        <w:rPr>
-          <w:rStyle w:val="Red"/>
-          <w:color w:val="auto"/>
-        </w:rPr>
-        <w:t>olver is active.</w:t>
-      </w:r>
-    </w:p>
-    <w:p>
-      <w:pPr>
-        <w:rPr>
-          <w:rStyle w:val="Red"/>
-          <w:color w:val="auto"/>
-        </w:rPr>
-      </w:pPr>
-    </w:p>
-    <w:p>
-      <w:pPr>
-        <w:ind w:left="2160" w:hanging="2160"/>
-        <w:rPr>
-          <w:rStyle w:val="Red"/>
-          <w:color w:val="auto"/>
-        </w:rPr>
-      </w:pPr>
-      <w:r>
-        <w:rPr>
-          <w:rStyle w:val="Red"/>
-          <w:color w:val="auto"/>
-        </w:rPr>
-        <w:t>ETDEMAND</w:t>
-      </w:r>
-      <w:r>
-        <w:rPr>
-          <w:rStyle w:val="Red"/>
-          <w:color w:val="auto"/>
-        </w:rPr>
-        <w:tab/>
-      </w:r>
-      <w:r>
-        <w:rPr>
-          <w:rStyle w:val="Red"/>
-          <w:color w:val="auto"/>
-        </w:rPr>
-        <w:t>An optional character variable.</w:t>
-      </w:r>
-      <w:r>
-        <w:rPr>
-          <w:rStyle w:val="Red"/>
-          <w:color w:val="auto"/>
-        </w:rPr>
-        <w:t xml:space="preserve"> </w:t>
-      </w:r>
-      <w:r>
-        <w:rPr>
-          <w:rStyle w:val="Red"/>
-          <w:color w:val="auto"/>
-        </w:rPr>
-        <w:t>ETDEMAND</w:t>
-      </w:r>
-      <w:r>
-        <w:rPr>
-          <w:rStyle w:val="Red"/>
-          <w:color w:val="auto"/>
-        </w:rPr>
-        <w:t xml:space="preserve"> is included </w:t>
-      </w:r>
-      <w:proofErr w:type="gramStart"/>
-      <w:r>
-        <w:rPr>
-          <w:rStyle w:val="Red"/>
-          <w:color w:val="auto"/>
-        </w:rPr>
-        <w:t>in order to</w:t>
-      </w:r>
-      <w:proofErr w:type="gramEnd"/>
-      <w:r>
-        <w:rPr>
-          <w:rStyle w:val="Red"/>
-          <w:color w:val="auto"/>
-        </w:rPr>
-        <w:t xml:space="preserve"> activate automatic calculation of </w:t>
-      </w:r>
-      <w:r>
-        <w:rPr>
-          <w:rStyle w:val="Red"/>
-          <w:color w:val="auto"/>
-        </w:rPr>
-        <w:t xml:space="preserve">the net </w:t>
-      </w:r>
-      <w:r>
-        <w:rPr>
-          <w:rStyle w:val="Red"/>
-          <w:color w:val="auto"/>
-        </w:rPr>
-        <w:t xml:space="preserve">irrigation water </w:t>
-      </w:r>
-      <w:r>
-        <w:rPr>
-          <w:rStyle w:val="Red"/>
-          <w:color w:val="auto"/>
-        </w:rPr>
-        <w:t>requirement</w:t>
-      </w:r>
-      <w:r>
-        <w:rPr>
-          <w:rStyle w:val="Red"/>
-          <w:color w:val="auto"/>
-        </w:rPr>
-        <w:t xml:space="preserve">. </w:t>
-      </w:r>
-      <w:r>
-        <w:rPr>
-          <w:rStyle w:val="Red"/>
-          <w:color w:val="auto"/>
-        </w:rPr>
-        <w:t>ETDEMAND and TRIGGER cannot be used in the same simulation.</w:t>
-      </w:r>
-    </w:p>
-    <w:p>
-      <w:pPr>
-        <w:ind w:left="2160" w:hanging="2160"/>
-        <w:rPr>
-          <w:rStyle w:val="Red"/>
-          <w:color w:val="auto"/>
-        </w:rPr>
-      </w:pPr>
-    </w:p>
-    <w:p>
-      <w:pPr>
-        <w:ind w:left="2160" w:hanging="2160"/>
-        <w:rPr>
-          <w:rStyle w:val="Red"/>
-          <w:color w:val="auto"/>
-        </w:rPr>
-      </w:pPr>
-      <w:r>
-        <w:rPr>
-          <w:rStyle w:val="Red"/>
-          <w:color w:val="auto"/>
-        </w:rPr>
         <w:t>Accel</w:t>
       </w:r>
       <w:r>
@@ -4969,22 +4809,7 @@
           <w:color w:val="auto"/>
         </w:rPr>
         <w:tab/>
-      </w:r>
-      <w:proofErr w:type="gramStart"/>
-      <w:r>
-        <w:rPr>
-          <w:rStyle w:val="Red"/>
-          <w:color w:val="auto"/>
-        </w:rPr>
-        <w:t>An</w:t>
-      </w:r>
-      <w:proofErr w:type="gramEnd"/>
-      <w:r>
-        <w:rPr>
-          <w:rStyle w:val="Red"/>
-          <w:color w:val="auto"/>
-        </w:rPr>
-        <w:t xml:space="preserve"> real variable that controls the maximum change in the irrigation diversion or pumped amount between iterations. Values between 0.5 and 10 work well. </w:t>
+        <w:t xml:space="preserve">An real variable that controls the maximum change in the irrigation diversion or pumped amount between iterations. Values between 0.5 and 10 work well. </w:t>
       </w:r>
     </w:p>
     <w:p>
@@ -5372,21 +5197,12 @@
         </w:rPr>
         <w:tab/>
       </w:r>
-      <w:proofErr w:type="gramStart"/>
-      <w:r>
-        <w:rPr>
-          <w:rStyle w:val="Red"/>
-          <w:color w:val="auto"/>
-        </w:rPr>
-        <w:t>An</w:t>
-      </w:r>
-      <w:proofErr w:type="gramEnd"/>
-      <w:r>
-        <w:rPr>
-          <w:rStyle w:val="Red"/>
-          <w:color w:val="auto"/>
-        </w:rPr>
-        <w:t xml:space="preserve"> optional character variable</w:t>
+      <w:r>
+        <w:rPr>
+          <w:rStyle w:val="Red"/>
+          <w:color w:val="auto"/>
+        </w:rPr>
+        <w:t>An optional character variable</w:t>
       </w:r>
       <w:r>
         <w:rPr>
@@ -5462,21 +5278,12 @@
         </w:rPr>
         <w:tab/>
       </w:r>
-      <w:proofErr w:type="gramStart"/>
-      <w:r>
-        <w:rPr>
-          <w:rStyle w:val="Red"/>
-          <w:color w:val="auto"/>
-        </w:rPr>
-        <w:t>An</w:t>
-      </w:r>
-      <w:proofErr w:type="gramEnd"/>
-      <w:r>
-        <w:rPr>
-          <w:rStyle w:val="Red"/>
-          <w:color w:val="auto"/>
-        </w:rPr>
-        <w:t xml:space="preserve"> optional character variable</w:t>
+      <w:r>
+        <w:rPr>
+          <w:rStyle w:val="Red"/>
+          <w:color w:val="auto"/>
+        </w:rPr>
+        <w:t>An optional character variable</w:t>
       </w:r>
       <w:r>
         <w:rPr>
@@ -5545,21 +5352,12 @@
         </w:rPr>
         <w:tab/>
       </w:r>
-      <w:proofErr w:type="gramStart"/>
-      <w:r>
-        <w:rPr>
-          <w:rStyle w:val="Red"/>
-          <w:color w:val="auto"/>
-        </w:rPr>
-        <w:t>An</w:t>
-      </w:r>
-      <w:proofErr w:type="gramEnd"/>
-      <w:r>
-        <w:rPr>
-          <w:rStyle w:val="Red"/>
-          <w:color w:val="auto"/>
-        </w:rPr>
-        <w:t xml:space="preserve"> optional character variable</w:t>
+      <w:r>
+        <w:rPr>
+          <w:rStyle w:val="Red"/>
+          <w:color w:val="auto"/>
+        </w:rPr>
+        <w:t>An optional character variable</w:t>
       </w:r>
       <w:r>
         <w:rPr>
@@ -18127,7 +17925,14 @@
           <w:rStyle w:val="Red"/>
           <w:color w:val="auto"/>
         </w:rPr>
-        <w:t>ETo</w:t>
+        <w:t>ET</w:t>
+      </w:r>
+      <w:r>
+        <w:rPr>
+          <w:rStyle w:val="Red"/>
+          <w:color w:val="auto"/>
+        </w:rPr>
+        <w:t>a</w:t>
       </w:r>
       <w:proofErr w:type="spellEnd"/>
       <w:r>
@@ -18143,7 +17948,14 @@
           <w:rStyle w:val="Red"/>
           <w:color w:val="auto"/>
         </w:rPr>
-        <w:t>ETa</w:t>
+        <w:t>ET</w:t>
+      </w:r>
+      <w:r>
+        <w:rPr>
+          <w:rStyle w:val="Red"/>
+          <w:color w:val="auto"/>
+        </w:rPr>
+        <w:t>o</w:t>
       </w:r>
       <w:proofErr w:type="spellEnd"/>
       <w:r>
@@ -19085,7 +18897,14 @@
           <w:rStyle w:val="Red"/>
           <w:color w:val="auto"/>
         </w:rPr>
-        <w:t>ETo</w:t>
+        <w:t>ET</w:t>
+      </w:r>
+      <w:r>
+        <w:rPr>
+          <w:rStyle w:val="Red"/>
+          <w:color w:val="auto"/>
+        </w:rPr>
+        <w:t>a</w:t>
       </w:r>
       <w:proofErr w:type="spellEnd"/>
       <w:r>
@@ -19101,7 +18920,14 @@
           <w:rStyle w:val="Red"/>
           <w:color w:val="auto"/>
         </w:rPr>
-        <w:t>ETa</w:t>
+        <w:t>ET</w:t>
+      </w:r>
+      <w:r>
+        <w:rPr>
+          <w:rStyle w:val="Red"/>
+          <w:color w:val="auto"/>
+        </w:rPr>
+        <w:t>o</w:t>
       </w:r>
       <w:proofErr w:type="spellEnd"/>
       <w:r>
@@ -20537,7 +20363,14 @@
           <w:rStyle w:val="Red"/>
           <w:color w:val="auto"/>
         </w:rPr>
-        <w:t>ETo</w:t>
+        <w:t>ET</w:t>
+      </w:r>
+      <w:r>
+        <w:rPr>
+          <w:rStyle w:val="Red"/>
+          <w:color w:val="auto"/>
+        </w:rPr>
+        <w:t>a</w:t>
       </w:r>
       <w:proofErr w:type="spellEnd"/>
       <w:r>
@@ -20553,7 +20386,14 @@
           <w:rStyle w:val="Red"/>
           <w:color w:val="auto"/>
         </w:rPr>
-        <w:t>ETa</w:t>
+        <w:t>ET</w:t>
+      </w:r>
+      <w:r>
+        <w:rPr>
+          <w:rStyle w:val="Red"/>
+          <w:color w:val="auto"/>
+        </w:rPr>
+        <w:t>o</w:t>
       </w:r>
       <w:proofErr w:type="spellEnd"/>
       <w:r>
@@ -21479,7 +21319,7 @@
 </file>
 
 <file path=word/endnotes.xml><?xml version="1.0" encoding="utf-8"?>
-<w:endnotes xmlns:wpc="http://schemas.microsoft.com/office/word/2010/wordprocessingCanvas" xmlns:cx="http://schemas.microsoft.com/office/drawing/2014/chartex" xmlns:cx1="http://schemas.microsoft.com/office/drawing/2015/9/8/chartex" xmlns:cx2="http://schemas.microsoft.com/office/drawing/2015/10/21/chartex" xmlns:cx3="http://schemas.microsoft.com/office/drawing/2016/5/9/chartex" xmlns:cx4="http://schemas.microsoft.com/office/drawing/2016/5/10/chartex" xmlns:cx5="http://schemas.microsoft.com/office/drawing/2016/5/11/chartex" xmlns:cx6="http://schemas.microsoft.com/office/drawing/2016/5/12/chartex" xmlns:cx7="http://schemas.microsoft.com/office/drawing/2016/5/13/chartex" xmlns:cx8="http://schemas.microsoft.com/office/drawing/2016/5/14/chartex" xmlns:mc="http://schemas.openxmlformats.org/markup-compatibility/2006" xmlns:aink="http://schemas.microsoft.com/office/drawing/2016/ink" xmlns:am3d="http://schemas.microsoft.com/office/drawing/2017/model3d" xmlns:o="urn:schemas-microsoft-com:office:office" xmlns:r="http://schemas.openxmlformats.org/officeDocument/2006/relationships" xmlns:m="http://schemas.openxmlformats.org/officeDocument/2006/math" xmlns:v="urn:schemas-microsoft-com:vml" xmlns:wp14="http://schemas.microsoft.com/office/word/2010/wordprocessingDrawing" xmlns:wp="http://schemas.openxmlformats.org/drawingml/2006/wordprocessingDrawing" xmlns:w10="urn:schemas-microsoft-com:office:word" xmlns:w="http://schemas.openxmlformats.org/wordprocessingml/2006/main" xmlns:w14="http://schemas.microsoft.com/office/word/2010/wordml" xmlns:w15="http://schemas.microsoft.com/office/word/2012/wordml" xmlns:w16cex="http://schemas.microsoft.com/office/word/2018/wordml/cex" xmlns:w16cid="http://schemas.microsoft.com/office/word/2016/wordml/cid" xmlns:w16="http://schemas.microsoft.com/office/word/2018/wordml" xmlns:w16se="http://schemas.microsoft.com/office/word/2015/wordml/symex" xmlns:wpg="http://schemas.microsoft.com/office/word/2010/wordprocessingGroup" xmlns:wpi="http://schemas.microsoft.com/office/word/2010/wordprocessingInk" xmlns:wne="http://schemas.microsoft.com/office/word/2006/wordml" xmlns:wps="http://schemas.microsoft.com/office/word/2010/wordprocessingShape" mc:Ignorable="w14 w15 w16se w16cid w16 w16cex wp14">
+<w:endnotes xmlns:wpc="http://schemas.microsoft.com/office/word/2010/wordprocessingCanvas" xmlns:cx="http://schemas.microsoft.com/office/drawing/2014/chartex" xmlns:cx1="http://schemas.microsoft.com/office/drawing/2015/9/8/chartex" xmlns:cx2="http://schemas.microsoft.com/office/drawing/2015/10/21/chartex" xmlns:cx3="http://schemas.microsoft.com/office/drawing/2016/5/9/chartex" xmlns:cx4="http://schemas.microsoft.com/office/drawing/2016/5/10/chartex" xmlns:cx5="http://schemas.microsoft.com/office/drawing/2016/5/11/chartex" xmlns:cx6="http://schemas.microsoft.com/office/drawing/2016/5/12/chartex" xmlns:cx7="http://schemas.microsoft.com/office/drawing/2016/5/13/chartex" xmlns:cx8="http://schemas.microsoft.com/office/drawing/2016/5/14/chartex" xmlns:mc="http://schemas.openxmlformats.org/markup-compatibility/2006" xmlns:aink="http://schemas.microsoft.com/office/drawing/2016/ink" xmlns:am3d="http://schemas.microsoft.com/office/drawing/2017/model3d" xmlns:o="urn:schemas-microsoft-com:office:office" xmlns:r="http://schemas.openxmlformats.org/officeDocument/2006/relationships" xmlns:m="http://schemas.openxmlformats.org/officeDocument/2006/math" xmlns:v="urn:schemas-microsoft-com:vml" xmlns:wp14="http://schemas.microsoft.com/office/word/2010/wordprocessingDrawing" xmlns:wp="http://schemas.openxmlformats.org/drawingml/2006/wordprocessingDrawing" xmlns:w10="urn:schemas-microsoft-com:office:word" xmlns:w="http://schemas.openxmlformats.org/wordprocessingml/2006/main" xmlns:w14="http://schemas.microsoft.com/office/word/2010/wordml" xmlns:w15="http://schemas.microsoft.com/office/word/2012/wordml" xmlns:w16cex="http://schemas.microsoft.com/office/word/2018/wordml/cex" xmlns:w16cid="http://schemas.microsoft.com/office/word/2016/wordml/cid" xmlns:w16="http://schemas.microsoft.com/office/word/2018/wordml" xmlns:w16sdtdh="http://schemas.microsoft.com/office/word/2020/wordml/sdtdatahash" xmlns:w16se="http://schemas.microsoft.com/office/word/2015/wordml/symex" xmlns:wpg="http://schemas.microsoft.com/office/word/2010/wordprocessingGroup" xmlns:wpi="http://schemas.microsoft.com/office/word/2010/wordprocessingInk" xmlns:wne="http://schemas.microsoft.com/office/word/2006/wordml" xmlns:wps="http://schemas.microsoft.com/office/word/2010/wordprocessingShape" mc:Ignorable="w14 w15 w16se w16cid w16 w16cex w16sdtdh wp14">
   <w:endnote w:type="separator" w:id="-1">
     <w:p>
       <w:r>
@@ -21501,7 +21341,7 @@
 </file>
 
 <file path=word/footer1.xml><?xml version="1.0" encoding="utf-8"?>
-<w:ftr xmlns:wpc="http://schemas.microsoft.com/office/word/2010/wordprocessingCanvas" xmlns:cx="http://schemas.microsoft.com/office/drawing/2014/chartex" xmlns:cx1="http://schemas.microsoft.com/office/drawing/2015/9/8/chartex" xmlns:cx2="http://schemas.microsoft.com/office/drawing/2015/10/21/chartex" xmlns:cx3="http://schemas.microsoft.com/office/drawing/2016/5/9/chartex" xmlns:cx4="http://schemas.microsoft.com/office/drawing/2016/5/10/chartex" xmlns:cx5="http://schemas.microsoft.com/office/drawing/2016/5/11/chartex" xmlns:cx6="http://schemas.microsoft.com/office/drawing/2016/5/12/chartex" xmlns:cx7="http://schemas.microsoft.com/office/drawing/2016/5/13/chartex" xmlns:cx8="http://schemas.microsoft.com/office/drawing/2016/5/14/chartex" xmlns:mc="http://schemas.openxmlformats.org/markup-compatibility/2006" xmlns:aink="http://schemas.microsoft.com/office/drawing/2016/ink" xmlns:am3d="http://schemas.microsoft.com/office/drawing/2017/model3d" xmlns:o="urn:schemas-microsoft-com:office:office" xmlns:r="http://schemas.openxmlformats.org/officeDocument/2006/relationships" xmlns:m="http://schemas.openxmlformats.org/officeDocument/2006/math" xmlns:v="urn:schemas-microsoft-com:vml" xmlns:wp14="http://schemas.microsoft.com/office/word/2010/wordprocessingDrawing" xmlns:wp="http://schemas.openxmlformats.org/drawingml/2006/wordprocessingDrawing" xmlns:w10="urn:schemas-microsoft-com:office:word" xmlns:w="http://schemas.openxmlformats.org/wordprocessingml/2006/main" xmlns:w14="http://schemas.microsoft.com/office/word/2010/wordml" xmlns:w15="http://schemas.microsoft.com/office/word/2012/wordml" xmlns:w16cex="http://schemas.microsoft.com/office/word/2018/wordml/cex" xmlns:w16cid="http://schemas.microsoft.com/office/word/2016/wordml/cid" xmlns:w16="http://schemas.microsoft.com/office/word/2018/wordml" xmlns:w16se="http://schemas.microsoft.com/office/word/2015/wordml/symex" xmlns:wpg="http://schemas.microsoft.com/office/word/2010/wordprocessingGroup" xmlns:wpi="http://schemas.microsoft.com/office/word/2010/wordprocessingInk" xmlns:wne="http://schemas.microsoft.com/office/word/2006/wordml" xmlns:wps="http://schemas.microsoft.com/office/word/2010/wordprocessingShape" mc:Ignorable="w14 w15 w16se w16cid w16 w16cex wp14">
+<w:ftr xmlns:wpc="http://schemas.microsoft.com/office/word/2010/wordprocessingCanvas" xmlns:cx="http://schemas.microsoft.com/office/drawing/2014/chartex" xmlns:cx1="http://schemas.microsoft.com/office/drawing/2015/9/8/chartex" xmlns:cx2="http://schemas.microsoft.com/office/drawing/2015/10/21/chartex" xmlns:cx3="http://schemas.microsoft.com/office/drawing/2016/5/9/chartex" xmlns:cx4="http://schemas.microsoft.com/office/drawing/2016/5/10/chartex" xmlns:cx5="http://schemas.microsoft.com/office/drawing/2016/5/11/chartex" xmlns:cx6="http://schemas.microsoft.com/office/drawing/2016/5/12/chartex" xmlns:cx7="http://schemas.microsoft.com/office/drawing/2016/5/13/chartex" xmlns:cx8="http://schemas.microsoft.com/office/drawing/2016/5/14/chartex" xmlns:mc="http://schemas.openxmlformats.org/markup-compatibility/2006" xmlns:aink="http://schemas.microsoft.com/office/drawing/2016/ink" xmlns:am3d="http://schemas.microsoft.com/office/drawing/2017/model3d" xmlns:o="urn:schemas-microsoft-com:office:office" xmlns:r="http://schemas.openxmlformats.org/officeDocument/2006/relationships" xmlns:m="http://schemas.openxmlformats.org/officeDocument/2006/math" xmlns:v="urn:schemas-microsoft-com:vml" xmlns:wp14="http://schemas.microsoft.com/office/word/2010/wordprocessingDrawing" xmlns:wp="http://schemas.openxmlformats.org/drawingml/2006/wordprocessingDrawing" xmlns:w10="urn:schemas-microsoft-com:office:word" xmlns:w="http://schemas.openxmlformats.org/wordprocessingml/2006/main" xmlns:w14="http://schemas.microsoft.com/office/word/2010/wordml" xmlns:w15="http://schemas.microsoft.com/office/word/2012/wordml" xmlns:w16cex="http://schemas.microsoft.com/office/word/2018/wordml/cex" xmlns:w16cid="http://schemas.microsoft.com/office/word/2016/wordml/cid" xmlns:w16="http://schemas.microsoft.com/office/word/2018/wordml" xmlns:w16sdtdh="http://schemas.microsoft.com/office/word/2020/wordml/sdtdatahash" xmlns:w16se="http://schemas.microsoft.com/office/word/2015/wordml/symex" xmlns:wpg="http://schemas.microsoft.com/office/word/2010/wordprocessingGroup" xmlns:wpi="http://schemas.microsoft.com/office/word/2010/wordprocessingInk" xmlns:wne="http://schemas.microsoft.com/office/word/2006/wordml" xmlns:wps="http://schemas.microsoft.com/office/word/2010/wordprocessingShape" mc:Ignorable="w14 w15 w16se w16cid w16 w16cex w16sdtdh wp14">
   <w:sdt>
     <w:sdtPr>
       <w:id w:val="4626663"/>
@@ -21550,7 +21390,7 @@
 </file>
 
 <file path=word/footnotes.xml><?xml version="1.0" encoding="utf-8"?>
-<w:footnotes xmlns:wpc="http://schemas.microsoft.com/office/word/2010/wordprocessingCanvas" xmlns:cx="http://schemas.microsoft.com/office/drawing/2014/chartex" xmlns:cx1="http://schemas.microsoft.com/office/drawing/2015/9/8/chartex" xmlns:cx2="http://schemas.microsoft.com/office/drawing/2015/10/21/chartex" xmlns:cx3="http://schemas.microsoft.com/office/drawing/2016/5/9/chartex" xmlns:cx4="http://schemas.microsoft.com/office/drawing/2016/5/10/chartex" xmlns:cx5="http://schemas.microsoft.com/office/drawing/2016/5/11/chartex" xmlns:cx6="http://schemas.microsoft.com/office/drawing/2016/5/12/chartex" xmlns:cx7="http://schemas.microsoft.com/office/drawing/2016/5/13/chartex" xmlns:cx8="http://schemas.microsoft.com/office/drawing/2016/5/14/chartex" xmlns:mc="http://schemas.openxmlformats.org/markup-compatibility/2006" xmlns:aink="http://schemas.microsoft.com/office/drawing/2016/ink" xmlns:am3d="http://schemas.microsoft.com/office/drawing/2017/model3d" xmlns:o="urn:schemas-microsoft-com:office:office" xmlns:r="http://schemas.openxmlformats.org/officeDocument/2006/relationships" xmlns:m="http://schemas.openxmlformats.org/officeDocument/2006/math" xmlns:v="urn:schemas-microsoft-com:vml" xmlns:wp14="http://schemas.microsoft.com/office/word/2010/wordprocessingDrawing" xmlns:wp="http://schemas.openxmlformats.org/drawingml/2006/wordprocessingDrawing" xmlns:w10="urn:schemas-microsoft-com:office:word" xmlns:w="http://schemas.openxmlformats.org/wordprocessingml/2006/main" xmlns:w14="http://schemas.microsoft.com/office/word/2010/wordml" xmlns:w15="http://schemas.microsoft.com/office/word/2012/wordml" xmlns:w16cex="http://schemas.microsoft.com/office/word/2018/wordml/cex" xmlns:w16cid="http://schemas.microsoft.com/office/word/2016/wordml/cid" xmlns:w16="http://schemas.microsoft.com/office/word/2018/wordml" xmlns:w16se="http://schemas.microsoft.com/office/word/2015/wordml/symex" xmlns:wpg="http://schemas.microsoft.com/office/word/2010/wordprocessingGroup" xmlns:wpi="http://schemas.microsoft.com/office/word/2010/wordprocessingInk" xmlns:wne="http://schemas.microsoft.com/office/word/2006/wordml" xmlns:wps="http://schemas.microsoft.com/office/word/2010/wordprocessingShape" mc:Ignorable="w14 w15 w16se w16cid w16 w16cex wp14">
+<w:footnotes xmlns:wpc="http://schemas.microsoft.com/office/word/2010/wordprocessingCanvas" xmlns:cx="http://schemas.microsoft.com/office/drawing/2014/chartex" xmlns:cx1="http://schemas.microsoft.com/office/drawing/2015/9/8/chartex" xmlns:cx2="http://schemas.microsoft.com/office/drawing/2015/10/21/chartex" xmlns:cx3="http://schemas.microsoft.com/office/drawing/2016/5/9/chartex" xmlns:cx4="http://schemas.microsoft.com/office/drawing/2016/5/10/chartex" xmlns:cx5="http://schemas.microsoft.com/office/drawing/2016/5/11/chartex" xmlns:cx6="http://schemas.microsoft.com/office/drawing/2016/5/12/chartex" xmlns:cx7="http://schemas.microsoft.com/office/drawing/2016/5/13/chartex" xmlns:cx8="http://schemas.microsoft.com/office/drawing/2016/5/14/chartex" xmlns:mc="http://schemas.openxmlformats.org/markup-compatibility/2006" xmlns:aink="http://schemas.microsoft.com/office/drawing/2016/ink" xmlns:am3d="http://schemas.microsoft.com/office/drawing/2017/model3d" xmlns:o="urn:schemas-microsoft-com:office:office" xmlns:r="http://schemas.openxmlformats.org/officeDocument/2006/relationships" xmlns:m="http://schemas.openxmlformats.org/officeDocument/2006/math" xmlns:v="urn:schemas-microsoft-com:vml" xmlns:wp14="http://schemas.microsoft.com/office/word/2010/wordprocessingDrawing" xmlns:wp="http://schemas.openxmlformats.org/drawingml/2006/wordprocessingDrawing" xmlns:w10="urn:schemas-microsoft-com:office:word" xmlns:w="http://schemas.openxmlformats.org/wordprocessingml/2006/main" xmlns:w14="http://schemas.microsoft.com/office/word/2010/wordml" xmlns:w15="http://schemas.microsoft.com/office/word/2012/wordml" xmlns:w16cex="http://schemas.microsoft.com/office/word/2018/wordml/cex" xmlns:w16cid="http://schemas.microsoft.com/office/word/2016/wordml/cid" xmlns:w16="http://schemas.microsoft.com/office/word/2018/wordml" xmlns:w16sdtdh="http://schemas.microsoft.com/office/word/2020/wordml/sdtdatahash" xmlns:w16se="http://schemas.microsoft.com/office/word/2015/wordml/symex" xmlns:wpg="http://schemas.microsoft.com/office/word/2010/wordprocessingGroup" xmlns:wpi="http://schemas.microsoft.com/office/word/2010/wordprocessingInk" xmlns:wne="http://schemas.microsoft.com/office/word/2006/wordml" xmlns:wps="http://schemas.microsoft.com/office/word/2010/wordprocessingShape" mc:Ignorable="w14 w15 w16se w16cid w16 w16cex w16sdtdh wp14">
   <w:footnote w:type="separator" w:id="-1">
     <w:p>
       <w:r>
@@ -21572,7 +21412,7 @@
 </file>
 
 <file path=word/header1.xml><?xml version="1.0" encoding="utf-8"?>
-<w:hdr xmlns:wpc="http://schemas.microsoft.com/office/word/2010/wordprocessingCanvas" xmlns:cx="http://schemas.microsoft.com/office/drawing/2014/chartex" xmlns:cx1="http://schemas.microsoft.com/office/drawing/2015/9/8/chartex" xmlns:cx2="http://schemas.microsoft.com/office/drawing/2015/10/21/chartex" xmlns:cx3="http://schemas.microsoft.com/office/drawing/2016/5/9/chartex" xmlns:cx4="http://schemas.microsoft.com/office/drawing/2016/5/10/chartex" xmlns:cx5="http://schemas.microsoft.com/office/drawing/2016/5/11/chartex" xmlns:cx6="http://schemas.microsoft.com/office/drawing/2016/5/12/chartex" xmlns:cx7="http://schemas.microsoft.com/office/drawing/2016/5/13/chartex" xmlns:cx8="http://schemas.microsoft.com/office/drawing/2016/5/14/chartex" xmlns:mc="http://schemas.openxmlformats.org/markup-compatibility/2006" xmlns:aink="http://schemas.microsoft.com/office/drawing/2016/ink" xmlns:am3d="http://schemas.microsoft.com/office/drawing/2017/model3d" xmlns:o="urn:schemas-microsoft-com:office:office" xmlns:r="http://schemas.openxmlformats.org/officeDocument/2006/relationships" xmlns:m="http://schemas.openxmlformats.org/officeDocument/2006/math" xmlns:v="urn:schemas-microsoft-com:vml" xmlns:wp14="http://schemas.microsoft.com/office/word/2010/wordprocessingDrawing" xmlns:wp="http://schemas.openxmlformats.org/drawingml/2006/wordprocessingDrawing" xmlns:w10="urn:schemas-microsoft-com:office:word" xmlns:w="http://schemas.openxmlformats.org/wordprocessingml/2006/main" xmlns:w14="http://schemas.microsoft.com/office/word/2010/wordml" xmlns:w15="http://schemas.microsoft.com/office/word/2012/wordml" xmlns:w16cex="http://schemas.microsoft.com/office/word/2018/wordml/cex" xmlns:w16cid="http://schemas.microsoft.com/office/word/2016/wordml/cid" xmlns:w16="http://schemas.microsoft.com/office/word/2018/wordml" xmlns:w16se="http://schemas.microsoft.com/office/word/2015/wordml/symex" xmlns:wpg="http://schemas.microsoft.com/office/word/2010/wordprocessingGroup" xmlns:wpi="http://schemas.microsoft.com/office/word/2010/wordprocessingInk" xmlns:wne="http://schemas.microsoft.com/office/word/2006/wordml" xmlns:wps="http://schemas.microsoft.com/office/word/2010/wordprocessingShape" mc:Ignorable="w14 w15 w16se w16cid w16 w16cex wp14">
+<w:hdr xmlns:wpc="http://schemas.microsoft.com/office/word/2010/wordprocessingCanvas" xmlns:cx="http://schemas.microsoft.com/office/drawing/2014/chartex" xmlns:cx1="http://schemas.microsoft.com/office/drawing/2015/9/8/chartex" xmlns:cx2="http://schemas.microsoft.com/office/drawing/2015/10/21/chartex" xmlns:cx3="http://schemas.microsoft.com/office/drawing/2016/5/9/chartex" xmlns:cx4="http://schemas.microsoft.com/office/drawing/2016/5/10/chartex" xmlns:cx5="http://schemas.microsoft.com/office/drawing/2016/5/11/chartex" xmlns:cx6="http://schemas.microsoft.com/office/drawing/2016/5/12/chartex" xmlns:cx7="http://schemas.microsoft.com/office/drawing/2016/5/13/chartex" xmlns:cx8="http://schemas.microsoft.com/office/drawing/2016/5/14/chartex" xmlns:mc="http://schemas.openxmlformats.org/markup-compatibility/2006" xmlns:aink="http://schemas.microsoft.com/office/drawing/2016/ink" xmlns:am3d="http://schemas.microsoft.com/office/drawing/2017/model3d" xmlns:o="urn:schemas-microsoft-com:office:office" xmlns:r="http://schemas.openxmlformats.org/officeDocument/2006/relationships" xmlns:m="http://schemas.openxmlformats.org/officeDocument/2006/math" xmlns:v="urn:schemas-microsoft-com:vml" xmlns:wp14="http://schemas.microsoft.com/office/word/2010/wordprocessingDrawing" xmlns:wp="http://schemas.openxmlformats.org/drawingml/2006/wordprocessingDrawing" xmlns:w10="urn:schemas-microsoft-com:office:word" xmlns:w="http://schemas.openxmlformats.org/wordprocessingml/2006/main" xmlns:w14="http://schemas.microsoft.com/office/word/2010/wordml" xmlns:w15="http://schemas.microsoft.com/office/word/2012/wordml" xmlns:w16cex="http://schemas.microsoft.com/office/word/2018/wordml/cex" xmlns:w16cid="http://schemas.microsoft.com/office/word/2016/wordml/cid" xmlns:w16="http://schemas.microsoft.com/office/word/2018/wordml" xmlns:w16sdtdh="http://schemas.microsoft.com/office/word/2020/wordml/sdtdatahash" xmlns:w16se="http://schemas.microsoft.com/office/word/2015/wordml/symex" xmlns:wpg="http://schemas.microsoft.com/office/word/2010/wordprocessingGroup" xmlns:wpi="http://schemas.microsoft.com/office/word/2010/wordprocessingInk" xmlns:wne="http://schemas.microsoft.com/office/word/2006/wordml" xmlns:wps="http://schemas.microsoft.com/office/word/2010/wordprocessingShape" mc:Ignorable="w14 w15 w16se w16cid w16 w16cex w16sdtdh wp14">
   <w:p>
     <w:pPr>
       <w:pStyle w:val="Header"/>
@@ -21582,7 +21422,7 @@
 </file>
 
 <file path=word/styles.xml><?xml version="1.0" encoding="utf-8"?>
-<w:styles xmlns:mc="http://schemas.openxmlformats.org/markup-compatibility/2006" xmlns:r="http://schemas.openxmlformats.org/officeDocument/2006/relationships" xmlns:w="http://schemas.openxmlformats.org/wordprocessingml/2006/main" xmlns:w14="http://schemas.microsoft.com/office/word/2010/wordml" xmlns:w15="http://schemas.microsoft.com/office/word/2012/wordml" xmlns:w16cex="http://schemas.microsoft.com/office/word/2018/wordml/cex" xmlns:w16cid="http://schemas.microsoft.com/office/word/2016/wordml/cid" xmlns:w16="http://schemas.microsoft.com/office/word/2018/wordml" xmlns:w16se="http://schemas.microsoft.com/office/word/2015/wordml/symex" mc:Ignorable="w14 w15 w16se w16cid w16 w16cex">
+<w:styles xmlns:mc="http://schemas.openxmlformats.org/markup-compatibility/2006" xmlns:r="http://schemas.openxmlformats.org/officeDocument/2006/relationships" xmlns:w="http://schemas.openxmlformats.org/wordprocessingml/2006/main" xmlns:w14="http://schemas.microsoft.com/office/word/2010/wordml" xmlns:w15="http://schemas.microsoft.com/office/word/2012/wordml" xmlns:w16cex="http://schemas.microsoft.com/office/word/2018/wordml/cex" xmlns:w16cid="http://schemas.microsoft.com/office/word/2016/wordml/cid" xmlns:w16="http://schemas.microsoft.com/office/word/2018/wordml" xmlns:w16sdtdh="http://schemas.microsoft.com/office/word/2020/wordml/sdtdatahash" xmlns:w16se="http://schemas.microsoft.com/office/word/2015/wordml/symex" mc:Ignorable="w14 w15 w16se w16cid w16 w16cex w16sdtdh">
   <w:docDefaults>
     <w:rPrDefault>
       <w:rPr>

</xml_diff>